<commit_message>
Regular Expressions - Examples - Alternate text, Optional Text
</commit_message>
<xml_diff>
--- a/Notes.docx
+++ b/Notes.docx
@@ -2114,7 +2114,6 @@
           <w:color w:val="3F48CC"/>
           <w:sz w:val="20"/>
           <w:szCs w:val="20"/>
-          <w:lang/>
         </w:rPr>
       </w:pPr>
       <w:r>
@@ -2124,7 +2123,6 @@
           <w:color w:val="3F48CC"/>
           <w:sz w:val="20"/>
           <w:szCs w:val="20"/>
-          <w:lang/>
         </w:rPr>
         <w:t>1. Create a Maven Project using QuickStart archetype</w:t>
       </w:r>
@@ -2142,7 +2140,6 @@
           <w:color w:val="3F48CC"/>
           <w:sz w:val="20"/>
           <w:szCs w:val="20"/>
-          <w:lang/>
         </w:rPr>
       </w:pPr>
       <w:r>
@@ -2152,7 +2149,6 @@
           <w:color w:val="3F48CC"/>
           <w:sz w:val="20"/>
           <w:szCs w:val="20"/>
-          <w:lang/>
         </w:rPr>
         <w:t>2. Update JDK and JRE to the installed version on machine</w:t>
       </w:r>
@@ -2172,7 +2168,6 @@
           <w:color w:val="3F48CC"/>
           <w:sz w:val="20"/>
           <w:szCs w:val="20"/>
-          <w:lang/>
         </w:rPr>
       </w:pPr>
       <w:r>
@@ -2182,7 +2177,6 @@
           <w:color w:val="3F48CC"/>
           <w:sz w:val="20"/>
           <w:szCs w:val="20"/>
-          <w:lang/>
         </w:rPr>
         <w:t xml:space="preserve">3. Add dependencies  - </w:t>
       </w:r>
@@ -2195,7 +2189,6 @@
           <w:color w:val="3F48CC"/>
           <w:sz w:val="20"/>
           <w:szCs w:val="20"/>
-          <w:lang/>
         </w:rPr>
         <w:t>cucumber-java, cucumber-junit, junit</w:t>
       </w:r>
@@ -2213,7 +2206,6 @@
           <w:color w:val="3F48CC"/>
           <w:sz w:val="20"/>
           <w:szCs w:val="20"/>
-          <w:lang/>
         </w:rPr>
       </w:pPr>
       <w:r>
@@ -2225,7 +2217,6 @@
           <w:color w:val="3F48CC"/>
           <w:sz w:val="20"/>
           <w:szCs w:val="20"/>
-          <w:lang/>
         </w:rPr>
         <w:t xml:space="preserve">4. </w:t>
       </w:r>
@@ -2236,7 +2227,6 @@
           <w:color w:val="3F48CC"/>
           <w:sz w:val="20"/>
           <w:szCs w:val="20"/>
-          <w:lang/>
         </w:rPr>
         <w:t>Install Cucumber plugin</w:t>
       </w:r>
@@ -2254,7 +2244,6 @@
           <w:color w:val="3F48CC"/>
           <w:sz w:val="20"/>
           <w:szCs w:val="20"/>
-          <w:lang/>
         </w:rPr>
       </w:pPr>
       <w:r>
@@ -2264,7 +2253,6 @@
           <w:color w:val="3F48CC"/>
           <w:sz w:val="20"/>
           <w:szCs w:val="20"/>
-          <w:lang/>
         </w:rPr>
         <w:t>5. Created a Feature file (File-&gt; New-&gt;General-&gt;File) save file a *.properties</w:t>
       </w:r>
@@ -2282,7 +2270,6 @@
           <w:color w:val="3F48CC"/>
           <w:sz w:val="20"/>
           <w:szCs w:val="20"/>
-          <w:lang/>
         </w:rPr>
       </w:pPr>
       <w:r>
@@ -2292,7 +2279,6 @@
           <w:color w:val="3F48CC"/>
           <w:sz w:val="20"/>
           <w:szCs w:val="20"/>
-          <w:lang/>
         </w:rPr>
         <w:t>6. Execute the Feature file (Rightclick on the feature file and Run As -&gt; cucumber feature</w:t>
       </w:r>
@@ -2310,7 +2296,6 @@
           <w:color w:val="3F48CC"/>
           <w:sz w:val="20"/>
           <w:szCs w:val="20"/>
-          <w:lang/>
         </w:rPr>
       </w:pPr>
       <w:r>
@@ -2320,7 +2305,6 @@
           <w:color w:val="3F48CC"/>
           <w:sz w:val="20"/>
           <w:szCs w:val="20"/>
-          <w:lang/>
         </w:rPr>
         <w:t>7. Add New Stepdefinitions folder / new package under src/test/java</w:t>
       </w:r>
@@ -2338,7 +2322,6 @@
           <w:color w:val="3F48CC"/>
           <w:sz w:val="20"/>
           <w:szCs w:val="20"/>
-          <w:lang/>
         </w:rPr>
       </w:pPr>
       <w:r>
@@ -2348,7 +2331,6 @@
           <w:color w:val="3F48CC"/>
           <w:sz w:val="20"/>
           <w:szCs w:val="20"/>
-          <w:lang/>
         </w:rPr>
         <w:t>8. copy all the missing step definitions and put it in a new java file under stepdefinitions</w:t>
       </w:r>
@@ -2366,7 +2348,6 @@
           <w:color w:val="3F48CC"/>
           <w:sz w:val="20"/>
           <w:szCs w:val="20"/>
-          <w:lang/>
         </w:rPr>
       </w:pPr>
       <w:r>
@@ -2376,7 +2357,6 @@
           <w:color w:val="3F48CC"/>
           <w:sz w:val="20"/>
           <w:szCs w:val="20"/>
-          <w:lang/>
         </w:rPr>
         <w:t>9. Execute and make sure it works</w:t>
       </w:r>
@@ -2394,7 +2374,6 @@
           <w:color w:val="3F48CC"/>
           <w:sz w:val="20"/>
           <w:szCs w:val="20"/>
-          <w:lang/>
         </w:rPr>
       </w:pPr>
     </w:p>
@@ -2411,7 +2390,6 @@
           <w:color w:val="3F48CC"/>
           <w:sz w:val="20"/>
           <w:szCs w:val="20"/>
-          <w:lang/>
         </w:rPr>
       </w:pPr>
     </w:p>
@@ -2430,7 +2408,6 @@
           <w:color w:val="3F48CC"/>
           <w:sz w:val="20"/>
           <w:szCs w:val="20"/>
-          <w:lang/>
         </w:rPr>
       </w:pPr>
       <w:r>
@@ -2440,7 +2417,6 @@
           <w:color w:val="3F48CC"/>
           <w:sz w:val="20"/>
           <w:szCs w:val="20"/>
-          <w:lang/>
         </w:rPr>
         <w:t>Selenium Automation / Step Definition</w:t>
       </w:r>
@@ -2457,15 +2433,956 @@
           <w:color w:val="3F48CC"/>
           <w:sz w:val="20"/>
           <w:szCs w:val="20"/>
-          <w:lang/>
-        </w:rPr>
-      </w:pPr>
-    </w:p>
-    <w:p>
-      <w:pPr>
-        <w:pStyle w:val="ListParagraph"/>
-        <w:ind w:left="1800"/>
-        <w:rPr>
+        </w:rPr>
+      </w:pPr>
+    </w:p>
+    <w:p>
+      <w:pPr>
+        <w:pBdr>
+          <w:bottom w:val="single" w:sz="6" w:space="1" w:color="auto"/>
+        </w:pBdr>
+        <w:rPr>
+          <w:rFonts w:ascii="Bookman Old Style" w:hAnsi="Bookman Old Style"/>
+          <w:lang w:val="en-IN"/>
+        </w:rPr>
+      </w:pPr>
+      <w:r>
+        <w:rPr>
+          <w:rFonts w:ascii="Bookman Old Style" w:hAnsi="Bookman Old Style"/>
+          <w:lang w:val="en-IN"/>
+        </w:rPr>
+        <w:t>Data driven Testing in BDD</w:t>
+      </w:r>
+    </w:p>
+    <w:p>
+      <w:pPr>
+        <w:rPr>
+          <w:rFonts w:ascii="Bookman Old Style" w:hAnsi="Bookman Old Style"/>
+          <w:lang w:val="en-IN"/>
+        </w:rPr>
+      </w:pPr>
+      <w:r>
+        <w:rPr>
+          <w:rFonts w:ascii="Bookman Old Style" w:hAnsi="Bookman Old Style"/>
+          <w:noProof/>
+        </w:rPr>
+        <w:drawing>
+          <wp:inline distT="0" distB="0" distL="0" distR="0">
+            <wp:extent cx="5941060" cy="2193290"/>
+            <wp:effectExtent l="19050" t="0" r="2540" b="0"/>
+            <wp:docPr id="2" name="Picture 2"/>
+            <wp:cNvGraphicFramePr>
+              <a:graphicFrameLocks xmlns:a="http://schemas.openxmlformats.org/drawingml/2006/main" noChangeAspect="1"/>
+            </wp:cNvGraphicFramePr>
+            <a:graphic xmlns:a="http://schemas.openxmlformats.org/drawingml/2006/main">
+              <a:graphicData uri="http://schemas.openxmlformats.org/drawingml/2006/picture">
+                <pic:pic xmlns:pic="http://schemas.openxmlformats.org/drawingml/2006/picture">
+                  <pic:nvPicPr>
+                    <pic:cNvPr id="0" name="Picture 2"/>
+                    <pic:cNvPicPr>
+                      <a:picLocks noChangeAspect="1" noChangeArrowheads="1"/>
+                    </pic:cNvPicPr>
+                  </pic:nvPicPr>
+                  <pic:blipFill>
+                    <a:blip r:embed="rId10"/>
+                    <a:srcRect/>
+                    <a:stretch>
+                      <a:fillRect/>
+                    </a:stretch>
+                  </pic:blipFill>
+                  <pic:spPr bwMode="auto">
+                    <a:xfrm>
+                      <a:off x="0" y="0"/>
+                      <a:ext cx="5941060" cy="2193290"/>
+                    </a:xfrm>
+                    <a:prstGeom prst="rect">
+                      <a:avLst/>
+                    </a:prstGeom>
+                    <a:noFill/>
+                    <a:ln w="9525">
+                      <a:noFill/>
+                      <a:miter lim="800000"/>
+                      <a:headEnd/>
+                      <a:tailEnd/>
+                    </a:ln>
+                  </pic:spPr>
+                </pic:pic>
+              </a:graphicData>
+            </a:graphic>
+          </wp:inline>
+        </w:drawing>
+      </w:r>
+    </w:p>
+    <w:p>
+      <w:pPr>
+        <w:autoSpaceDE w:val="0"/>
+        <w:autoSpaceDN w:val="0"/>
+        <w:adjustRightInd w:val="0"/>
+        <w:spacing w:after="0" w:line="240" w:lineRule="auto"/>
+        <w:rPr>
+          <w:rFonts w:ascii="Bookman Old Style" w:hAnsi="Bookman Old Style" w:cs="Bookman Old Style"/>
+          <w:color w:val="FF7F27"/>
+          <w:sz w:val="20"/>
+          <w:szCs w:val="20"/>
+          <w:lang/>
+        </w:rPr>
+      </w:pPr>
+      <w:r>
+        <w:rPr>
+          <w:rFonts w:ascii="Bookman Old Style" w:hAnsi="Bookman Old Style" w:cs="Bookman Old Style"/>
+          <w:color w:val="FF7F27"/>
+          <w:sz w:val="20"/>
+          <w:szCs w:val="20"/>
+          <w:lang/>
+        </w:rPr>
+        <w:t>Regular Expression :</w:t>
+      </w:r>
+    </w:p>
+    <w:p>
+      <w:pPr>
+        <w:autoSpaceDE w:val="0"/>
+        <w:autoSpaceDN w:val="0"/>
+        <w:adjustRightInd w:val="0"/>
+        <w:spacing w:after="0" w:line="240" w:lineRule="auto"/>
+        <w:rPr>
+          <w:rFonts w:ascii="Bookman Old Style" w:hAnsi="Bookman Old Style" w:cs="Bookman Old Style"/>
+          <w:color w:val="FF7F27"/>
+          <w:sz w:val="20"/>
+          <w:szCs w:val="20"/>
+          <w:lang/>
+        </w:rPr>
+      </w:pPr>
+      <w:r>
+        <w:rPr>
+          <w:rFonts w:ascii="Bookman Old Style" w:hAnsi="Bookman Old Style" w:cs="Bookman Old Style"/>
+          <w:color w:val="FF7F27"/>
+          <w:sz w:val="20"/>
+          <w:szCs w:val="20"/>
+          <w:lang/>
+        </w:rPr>
+        <w:t>==================</w:t>
+      </w:r>
+    </w:p>
+    <w:p>
+      <w:pPr>
+        <w:autoSpaceDE w:val="0"/>
+        <w:autoSpaceDN w:val="0"/>
+        <w:adjustRightInd w:val="0"/>
+        <w:spacing w:after="0" w:line="240" w:lineRule="auto"/>
+        <w:rPr>
+          <w:rFonts w:ascii="Bookman Old Style" w:hAnsi="Bookman Old Style" w:cs="Bookman Old Style"/>
+          <w:color w:val="3F48CC"/>
+          <w:sz w:val="20"/>
+          <w:szCs w:val="20"/>
+          <w:lang/>
+        </w:rPr>
+      </w:pPr>
+      <w:r>
+        <w:rPr>
+          <w:rFonts w:ascii="Bookman Old Style" w:hAnsi="Bookman Old Style" w:cs="Bookman Old Style"/>
+          <w:color w:val="FF7F27"/>
+          <w:sz w:val="20"/>
+          <w:szCs w:val="20"/>
+          <w:lang/>
+        </w:rPr>
+        <w:t>1. {string}   --&gt;</w:t>
+      </w:r>
+      <w:r>
+        <w:rPr>
+          <w:rFonts w:ascii="Bookman Old Style" w:hAnsi="Bookman Old Style" w:cs="Bookman Old Style"/>
+          <w:color w:val="3F48CC"/>
+          <w:sz w:val="20"/>
+          <w:szCs w:val="20"/>
+          <w:lang/>
+        </w:rPr>
+        <w:t xml:space="preserve"> "IBM" or "Wipro" or 'Synechron'</w:t>
+      </w:r>
+    </w:p>
+    <w:p>
+      <w:pPr>
+        <w:autoSpaceDE w:val="0"/>
+        <w:autoSpaceDN w:val="0"/>
+        <w:adjustRightInd w:val="0"/>
+        <w:spacing w:after="0" w:line="240" w:lineRule="auto"/>
+        <w:rPr>
+          <w:rFonts w:ascii="Bookman Old Style" w:hAnsi="Bookman Old Style" w:cs="Bookman Old Style"/>
+          <w:color w:val="3F48CC"/>
+          <w:sz w:val="20"/>
+          <w:szCs w:val="20"/>
+          <w:lang/>
+        </w:rPr>
+      </w:pPr>
+      <w:r>
+        <w:rPr>
+          <w:rFonts w:ascii="Bookman Old Style" w:hAnsi="Bookman Old Style" w:cs="Bookman Old Style"/>
+          <w:color w:val="FF7F27"/>
+          <w:sz w:val="20"/>
+          <w:szCs w:val="20"/>
+          <w:lang/>
+        </w:rPr>
+        <w:t>2. {int} --&gt;</w:t>
+      </w:r>
+      <w:r>
+        <w:rPr>
+          <w:rFonts w:ascii="Bookman Old Style" w:hAnsi="Bookman Old Style" w:cs="Bookman Old Style"/>
+          <w:color w:val="3F48CC"/>
+          <w:sz w:val="20"/>
+          <w:szCs w:val="20"/>
+          <w:lang/>
+        </w:rPr>
+        <w:t xml:space="preserve"> 4 or 5 -1 -----</w:t>
+      </w:r>
+    </w:p>
+    <w:p>
+      <w:pPr>
+        <w:autoSpaceDE w:val="0"/>
+        <w:autoSpaceDN w:val="0"/>
+        <w:adjustRightInd w:val="0"/>
+        <w:spacing w:after="0" w:line="240" w:lineRule="auto"/>
+        <w:rPr>
+          <w:rFonts w:ascii="Bookman Old Style" w:hAnsi="Bookman Old Style" w:cs="Bookman Old Style"/>
+          <w:color w:val="3F48CC"/>
+          <w:sz w:val="20"/>
+          <w:szCs w:val="20"/>
+          <w:lang/>
+        </w:rPr>
+      </w:pPr>
+      <w:r>
+        <w:rPr>
+          <w:rFonts w:ascii="Bookman Old Style" w:hAnsi="Bookman Old Style" w:cs="Bookman Old Style"/>
+          <w:color w:val="FF7F27"/>
+          <w:sz w:val="20"/>
+          <w:szCs w:val="20"/>
+          <w:lang/>
+        </w:rPr>
+        <w:t>3. {float} --&gt;</w:t>
+      </w:r>
+      <w:r>
+        <w:rPr>
+          <w:rFonts w:ascii="Bookman Old Style" w:hAnsi="Bookman Old Style" w:cs="Bookman Old Style"/>
+          <w:color w:val="3F48CC"/>
+          <w:sz w:val="20"/>
+          <w:szCs w:val="20"/>
+          <w:lang/>
+        </w:rPr>
+        <w:t>5.8 or 75.5</w:t>
+      </w:r>
+    </w:p>
+    <w:p>
+      <w:pPr>
+        <w:autoSpaceDE w:val="0"/>
+        <w:autoSpaceDN w:val="0"/>
+        <w:adjustRightInd w:val="0"/>
+        <w:spacing w:after="0" w:line="240" w:lineRule="auto"/>
+        <w:rPr>
+          <w:rFonts w:ascii="Bookman Old Style" w:hAnsi="Bookman Old Style" w:cs="Bookman Old Style"/>
+          <w:color w:val="3F48CC"/>
+          <w:sz w:val="20"/>
+          <w:szCs w:val="20"/>
+          <w:lang/>
+        </w:rPr>
+      </w:pPr>
+      <w:r>
+        <w:rPr>
+          <w:rFonts w:ascii="Bookman Old Style" w:hAnsi="Bookman Old Style" w:cs="Bookman Old Style"/>
+          <w:color w:val="FF7F27"/>
+          <w:sz w:val="20"/>
+          <w:szCs w:val="20"/>
+          <w:lang/>
+        </w:rPr>
+        <w:t>4.{}   --&gt;</w:t>
+      </w:r>
+      <w:r>
+        <w:rPr>
+          <w:rFonts w:ascii="Bookman Old Style" w:hAnsi="Bookman Old Style" w:cs="Bookman Old Style"/>
+          <w:color w:val="3F48CC"/>
+          <w:sz w:val="20"/>
+          <w:szCs w:val="20"/>
+          <w:lang/>
+        </w:rPr>
+        <w:t>matches everthing</w:t>
+      </w:r>
+    </w:p>
+    <w:p>
+      <w:pPr>
+        <w:autoSpaceDE w:val="0"/>
+        <w:autoSpaceDN w:val="0"/>
+        <w:adjustRightInd w:val="0"/>
+        <w:spacing w:after="0" w:line="240" w:lineRule="auto"/>
+        <w:rPr>
+          <w:rFonts w:ascii="Bookman Old Style" w:hAnsi="Bookman Old Style" w:cs="Bookman Old Style"/>
+          <w:color w:val="3F48CC"/>
+          <w:sz w:val="20"/>
+          <w:szCs w:val="20"/>
+          <w:lang/>
+        </w:rPr>
+      </w:pPr>
+      <w:r>
+        <w:rPr>
+          <w:rFonts w:ascii="Bookman Old Style" w:hAnsi="Bookman Old Style" w:cs="Bookman Old Style"/>
+          <w:color w:val="FF7F27"/>
+          <w:sz w:val="20"/>
+          <w:szCs w:val="20"/>
+          <w:lang/>
+        </w:rPr>
+        <w:t>5.{word} --&gt;</w:t>
+      </w:r>
+      <w:r>
+        <w:rPr>
+          <w:rFonts w:ascii="Bookman Old Style" w:hAnsi="Bookman Old Style" w:cs="Bookman Old Style"/>
+          <w:color w:val="3F48CC"/>
+          <w:sz w:val="20"/>
+          <w:szCs w:val="20"/>
+          <w:lang/>
+        </w:rPr>
+        <w:t xml:space="preserve"> synechron is a good place to work</w:t>
+      </w:r>
+    </w:p>
+    <w:p>
+      <w:pPr>
+        <w:autoSpaceDE w:val="0"/>
+        <w:autoSpaceDN w:val="0"/>
+        <w:adjustRightInd w:val="0"/>
+        <w:spacing w:after="0" w:line="240" w:lineRule="auto"/>
+        <w:rPr>
+          <w:rFonts w:ascii="Bookman Old Style" w:hAnsi="Bookman Old Style" w:cs="Bookman Old Style"/>
+          <w:color w:val="3F48CC"/>
+          <w:sz w:val="20"/>
+          <w:szCs w:val="20"/>
+          <w:lang/>
+        </w:rPr>
+      </w:pPr>
+    </w:p>
+    <w:p>
+      <w:pPr>
+        <w:autoSpaceDE w:val="0"/>
+        <w:autoSpaceDN w:val="0"/>
+        <w:adjustRightInd w:val="0"/>
+        <w:spacing w:after="0" w:line="240" w:lineRule="auto"/>
+        <w:rPr>
+          <w:rFonts w:ascii="Bookman Old Style" w:hAnsi="Bookman Old Style" w:cs="Bookman Old Style"/>
+          <w:color w:val="FF7F27"/>
+          <w:sz w:val="20"/>
+          <w:szCs w:val="20"/>
+          <w:lang/>
+        </w:rPr>
+      </w:pPr>
+      <w:r>
+        <w:rPr>
+          <w:rFonts w:ascii="Bookman Old Style" w:hAnsi="Bookman Old Style" w:cs="Bookman Old Style"/>
+          <w:color w:val="FF7F27"/>
+          <w:sz w:val="20"/>
+          <w:szCs w:val="20"/>
+          <w:lang/>
+        </w:rPr>
+        <w:t>Optional Text</w:t>
+      </w:r>
+    </w:p>
+    <w:p>
+      <w:pPr>
+        <w:autoSpaceDE w:val="0"/>
+        <w:autoSpaceDN w:val="0"/>
+        <w:adjustRightInd w:val="0"/>
+        <w:spacing w:after="0" w:line="240" w:lineRule="auto"/>
+        <w:rPr>
+          <w:rFonts w:ascii="Bookman Old Style" w:hAnsi="Bookman Old Style" w:cs="Bookman Old Style"/>
+          <w:color w:val="FF7F27"/>
+          <w:sz w:val="20"/>
+          <w:szCs w:val="20"/>
+          <w:lang/>
+        </w:rPr>
+      </w:pPr>
+      <w:r>
+        <w:rPr>
+          <w:rFonts w:ascii="Bookman Old Style" w:hAnsi="Bookman Old Style" w:cs="Bookman Old Style"/>
+          <w:color w:val="FF7F27"/>
+          <w:sz w:val="20"/>
+          <w:szCs w:val="20"/>
+          <w:lang/>
+        </w:rPr>
+        <w:t>------------------</w:t>
+      </w:r>
+    </w:p>
+    <w:p>
+      <w:pPr>
+        <w:autoSpaceDE w:val="0"/>
+        <w:autoSpaceDN w:val="0"/>
+        <w:adjustRightInd w:val="0"/>
+        <w:spacing w:after="0" w:line="240" w:lineRule="auto"/>
+        <w:rPr>
+          <w:rFonts w:ascii="Consolas" w:hAnsi="Consolas" w:cs="Consolas"/>
+          <w:color w:val="000000"/>
+          <w:sz w:val="20"/>
+          <w:szCs w:val="20"/>
+          <w:highlight w:val="yellow"/>
+          <w:lang/>
+        </w:rPr>
+      </w:pPr>
+      <w:r>
+        <w:rPr>
+          <w:rFonts w:ascii="Consolas" w:hAnsi="Consolas" w:cs="Consolas"/>
+          <w:color w:val="008080"/>
+          <w:sz w:val="20"/>
+          <w:szCs w:val="20"/>
+          <w:highlight w:val="blue"/>
+          <w:lang/>
+        </w:rPr>
+        <w:t xml:space="preserve">Then </w:t>
+      </w:r>
+      <w:r>
+        <w:rPr>
+          <w:rFonts w:ascii="Consolas" w:hAnsi="Consolas" w:cs="Consolas"/>
+          <w:color w:val="000000"/>
+          <w:sz w:val="20"/>
+          <w:szCs w:val="20"/>
+          <w:highlight w:val="yellow"/>
+          <w:lang/>
+        </w:rPr>
+        <w:t>application should dispaly more result</w:t>
+      </w:r>
+      <w:r>
+        <w:rPr>
+          <w:rFonts w:ascii="Consolas" w:hAnsi="Consolas" w:cs="Consolas"/>
+          <w:color w:val="000000"/>
+          <w:sz w:val="20"/>
+          <w:szCs w:val="20"/>
+          <w:highlight w:val="yellow"/>
+          <w:lang w:val="en-IN"/>
+        </w:rPr>
+        <w:t>s</w:t>
+      </w:r>
+    </w:p>
+    <w:p>
+      <w:pPr>
+        <w:autoSpaceDE w:val="0"/>
+        <w:autoSpaceDN w:val="0"/>
+        <w:adjustRightInd w:val="0"/>
+        <w:spacing w:after="0" w:line="240" w:lineRule="auto"/>
+        <w:rPr>
+          <w:rFonts w:ascii="Bookman Old Style" w:hAnsi="Bookman Old Style" w:cs="Bookman Old Style"/>
+          <w:color w:val="3F48CC"/>
+          <w:sz w:val="20"/>
+          <w:szCs w:val="20"/>
+          <w:lang/>
+        </w:rPr>
+      </w:pPr>
+      <w:r>
+        <w:rPr>
+          <w:rFonts w:ascii="Consolas" w:hAnsi="Consolas" w:cs="Consolas"/>
+          <w:color w:val="008080"/>
+          <w:sz w:val="20"/>
+          <w:szCs w:val="20"/>
+          <w:highlight w:val="blue"/>
+          <w:lang/>
+        </w:rPr>
+        <w:t xml:space="preserve">Then </w:t>
+      </w:r>
+      <w:r>
+        <w:rPr>
+          <w:rFonts w:ascii="Consolas" w:hAnsi="Consolas" w:cs="Consolas"/>
+          <w:color w:val="000000"/>
+          <w:sz w:val="20"/>
+          <w:szCs w:val="20"/>
+          <w:highlight w:val="yellow"/>
+          <w:lang/>
+        </w:rPr>
+        <w:t xml:space="preserve">application should dispaly </w:t>
+      </w:r>
+      <w:r>
+        <w:rPr>
+          <w:rFonts w:ascii="Consolas" w:hAnsi="Consolas" w:cs="Consolas"/>
+          <w:color w:val="000000"/>
+          <w:sz w:val="20"/>
+          <w:szCs w:val="20"/>
+          <w:highlight w:val="yellow"/>
+          <w:lang w:val="en-IN"/>
+        </w:rPr>
+        <w:t>no</w:t>
+      </w:r>
+      <w:r>
+        <w:rPr>
+          <w:rFonts w:ascii="Consolas" w:hAnsi="Consolas" w:cs="Consolas"/>
+          <w:color w:val="000000"/>
+          <w:sz w:val="20"/>
+          <w:szCs w:val="20"/>
+          <w:highlight w:val="yellow"/>
+          <w:lang/>
+        </w:rPr>
+        <w:t xml:space="preserve"> result</w:t>
+      </w:r>
+    </w:p>
+    <w:p>
+      <w:pPr>
+        <w:autoSpaceDE w:val="0"/>
+        <w:autoSpaceDN w:val="0"/>
+        <w:adjustRightInd w:val="0"/>
+        <w:spacing w:after="0" w:line="240" w:lineRule="auto"/>
+        <w:rPr>
+          <w:rFonts w:ascii="Bookman Old Style" w:hAnsi="Bookman Old Style" w:cs="Bookman Old Style"/>
+          <w:color w:val="3F48CC"/>
+          <w:sz w:val="20"/>
+          <w:szCs w:val="20"/>
+          <w:lang/>
+        </w:rPr>
+      </w:pPr>
+    </w:p>
+    <w:p>
+      <w:pPr>
+        <w:autoSpaceDE w:val="0"/>
+        <w:autoSpaceDN w:val="0"/>
+        <w:adjustRightInd w:val="0"/>
+        <w:spacing w:after="0" w:line="240" w:lineRule="auto"/>
+        <w:rPr>
+          <w:rFonts w:ascii="Bookman Old Style" w:hAnsi="Bookman Old Style" w:cs="Bookman Old Style"/>
+          <w:color w:val="3F48CC"/>
+          <w:sz w:val="20"/>
+          <w:szCs w:val="20"/>
+          <w:lang/>
+        </w:rPr>
+      </w:pPr>
+      <w:r>
+        <w:rPr>
+          <w:rFonts w:ascii="Consolas" w:hAnsi="Consolas" w:cs="Consolas"/>
+          <w:color w:val="646464"/>
+          <w:sz w:val="20"/>
+          <w:szCs w:val="20"/>
+          <w:highlight w:val="blue"/>
+          <w:lang/>
+        </w:rPr>
+        <w:t>@Then</w:t>
+      </w:r>
+      <w:r>
+        <w:rPr>
+          <w:rFonts w:ascii="Consolas" w:hAnsi="Consolas" w:cs="Consolas"/>
+          <w:color w:val="000000"/>
+          <w:sz w:val="20"/>
+          <w:szCs w:val="20"/>
+          <w:highlight w:val="blue"/>
+          <w:lang/>
+        </w:rPr>
+        <w:t>(</w:t>
+      </w:r>
+      <w:r>
+        <w:rPr>
+          <w:rFonts w:ascii="Consolas" w:hAnsi="Consolas" w:cs="Consolas"/>
+          <w:color w:val="2A00FF"/>
+          <w:sz w:val="20"/>
+          <w:szCs w:val="20"/>
+          <w:highlight w:val="blue"/>
+          <w:lang/>
+        </w:rPr>
+        <w:t>"application should dispaly more/no result</w:t>
+      </w:r>
+      <w:r>
+        <w:rPr>
+          <w:rFonts w:ascii="Consolas" w:hAnsi="Consolas" w:cs="Consolas"/>
+          <w:color w:val="2A00FF"/>
+          <w:sz w:val="20"/>
+          <w:szCs w:val="20"/>
+          <w:highlight w:val="blue"/>
+          <w:lang w:val="en-IN"/>
+        </w:rPr>
+        <w:t>(s)</w:t>
+      </w:r>
+      <w:r>
+        <w:rPr>
+          <w:rFonts w:ascii="Consolas" w:hAnsi="Consolas" w:cs="Consolas"/>
+          <w:color w:val="2A00FF"/>
+          <w:sz w:val="20"/>
+          <w:szCs w:val="20"/>
+          <w:highlight w:val="blue"/>
+          <w:lang/>
+        </w:rPr>
+        <w:t>"</w:t>
+      </w:r>
+      <w:r>
+        <w:rPr>
+          <w:rFonts w:ascii="Consolas" w:hAnsi="Consolas" w:cs="Consolas"/>
+          <w:color w:val="000000"/>
+          <w:sz w:val="20"/>
+          <w:szCs w:val="20"/>
+          <w:highlight w:val="blue"/>
+          <w:lang/>
+        </w:rPr>
+        <w:t>)</w:t>
+      </w:r>
+    </w:p>
+    <w:p>
+      <w:pPr>
+        <w:autoSpaceDE w:val="0"/>
+        <w:autoSpaceDN w:val="0"/>
+        <w:adjustRightInd w:val="0"/>
+        <w:spacing w:after="0" w:line="240" w:lineRule="auto"/>
+        <w:rPr>
+          <w:rFonts w:ascii="Bookman Old Style" w:hAnsi="Bookman Old Style" w:cs="Bookman Old Style"/>
+          <w:color w:val="FF7F27"/>
+          <w:sz w:val="20"/>
+          <w:szCs w:val="20"/>
+          <w:lang/>
+        </w:rPr>
+      </w:pPr>
+    </w:p>
+    <w:p>
+      <w:pPr>
+        <w:autoSpaceDE w:val="0"/>
+        <w:autoSpaceDN w:val="0"/>
+        <w:adjustRightInd w:val="0"/>
+        <w:spacing w:after="0" w:line="240" w:lineRule="auto"/>
+        <w:rPr>
+          <w:rFonts w:ascii="Bookman Old Style" w:hAnsi="Bookman Old Style" w:cs="Bookman Old Style"/>
+          <w:color w:val="FF7F27"/>
+          <w:sz w:val="20"/>
+          <w:szCs w:val="20"/>
+          <w:lang/>
+        </w:rPr>
+      </w:pPr>
+    </w:p>
+    <w:p>
+      <w:pPr>
+        <w:autoSpaceDE w:val="0"/>
+        <w:autoSpaceDN w:val="0"/>
+        <w:adjustRightInd w:val="0"/>
+        <w:spacing w:after="0" w:line="240" w:lineRule="auto"/>
+        <w:rPr>
+          <w:rFonts w:ascii="Bookman Old Style" w:hAnsi="Bookman Old Style" w:cs="Bookman Old Style"/>
+          <w:color w:val="FF7F27"/>
+          <w:sz w:val="20"/>
+          <w:szCs w:val="20"/>
+          <w:lang/>
+        </w:rPr>
+      </w:pPr>
+      <w:r>
+        <w:rPr>
+          <w:rFonts w:ascii="Bookman Old Style" w:hAnsi="Bookman Old Style" w:cs="Bookman Old Style"/>
+          <w:color w:val="FF7F27"/>
+          <w:sz w:val="20"/>
+          <w:szCs w:val="20"/>
+          <w:lang/>
+        </w:rPr>
+        <w:t>Alternative Text</w:t>
+      </w:r>
+    </w:p>
+    <w:p>
+      <w:pPr>
+        <w:autoSpaceDE w:val="0"/>
+        <w:autoSpaceDN w:val="0"/>
+        <w:adjustRightInd w:val="0"/>
+        <w:spacing w:after="0" w:line="240" w:lineRule="auto"/>
+        <w:rPr>
+          <w:rFonts w:ascii="Bookman Old Style" w:hAnsi="Bookman Old Style" w:cs="Bookman Old Style"/>
+          <w:color w:val="FF7F27"/>
+          <w:sz w:val="20"/>
+          <w:szCs w:val="20"/>
+          <w:lang/>
+        </w:rPr>
+      </w:pPr>
+      <w:r>
+        <w:rPr>
+          <w:rFonts w:ascii="Bookman Old Style" w:hAnsi="Bookman Old Style" w:cs="Bookman Old Style"/>
+          <w:color w:val="FF7F27"/>
+          <w:sz w:val="20"/>
+          <w:szCs w:val="20"/>
+          <w:lang/>
+        </w:rPr>
+        <w:t>--------------------</w:t>
+      </w:r>
+    </w:p>
+    <w:p>
+      <w:pPr>
+        <w:autoSpaceDE w:val="0"/>
+        <w:autoSpaceDN w:val="0"/>
+        <w:adjustRightInd w:val="0"/>
+        <w:spacing w:after="0" w:line="240" w:lineRule="auto"/>
+        <w:rPr>
+          <w:rFonts w:ascii="Consolas" w:hAnsi="Consolas" w:cs="Consolas"/>
+          <w:color w:val="000000"/>
+          <w:sz w:val="20"/>
+          <w:szCs w:val="20"/>
+          <w:highlight w:val="yellow"/>
+          <w:lang/>
+        </w:rPr>
+      </w:pPr>
+      <w:r>
+        <w:rPr>
+          <w:rFonts w:ascii="Consolas" w:hAnsi="Consolas" w:cs="Consolas"/>
+          <w:color w:val="008080"/>
+          <w:sz w:val="20"/>
+          <w:szCs w:val="20"/>
+          <w:highlight w:val="blue"/>
+          <w:lang/>
+        </w:rPr>
+        <w:t xml:space="preserve">Then </w:t>
+      </w:r>
+      <w:r>
+        <w:rPr>
+          <w:rFonts w:ascii="Consolas" w:hAnsi="Consolas" w:cs="Consolas"/>
+          <w:color w:val="000000"/>
+          <w:sz w:val="20"/>
+          <w:szCs w:val="20"/>
+          <w:highlight w:val="yellow"/>
+          <w:lang/>
+        </w:rPr>
+        <w:t>application should dispaly more result</w:t>
+      </w:r>
+    </w:p>
+    <w:p>
+      <w:pPr>
+        <w:autoSpaceDE w:val="0"/>
+        <w:autoSpaceDN w:val="0"/>
+        <w:adjustRightInd w:val="0"/>
+        <w:spacing w:after="0" w:line="240" w:lineRule="auto"/>
+        <w:rPr>
+          <w:rFonts w:ascii="Bookman Old Style" w:hAnsi="Bookman Old Style" w:cs="Bookman Old Style"/>
+          <w:color w:val="3F48CC"/>
+          <w:sz w:val="20"/>
+          <w:szCs w:val="20"/>
+          <w:lang/>
+        </w:rPr>
+      </w:pPr>
+      <w:r>
+        <w:rPr>
+          <w:rFonts w:ascii="Consolas" w:hAnsi="Consolas" w:cs="Consolas"/>
+          <w:color w:val="008080"/>
+          <w:sz w:val="20"/>
+          <w:szCs w:val="20"/>
+          <w:highlight w:val="blue"/>
+          <w:lang/>
+        </w:rPr>
+        <w:t xml:space="preserve">Then </w:t>
+      </w:r>
+      <w:r>
+        <w:rPr>
+          <w:rFonts w:ascii="Consolas" w:hAnsi="Consolas" w:cs="Consolas"/>
+          <w:color w:val="000000"/>
+          <w:sz w:val="20"/>
+          <w:szCs w:val="20"/>
+          <w:highlight w:val="yellow"/>
+          <w:lang/>
+        </w:rPr>
+        <w:t xml:space="preserve">application should dispaly </w:t>
+      </w:r>
+      <w:r>
+        <w:rPr>
+          <w:rFonts w:ascii="Consolas" w:hAnsi="Consolas" w:cs="Consolas"/>
+          <w:color w:val="000000"/>
+          <w:sz w:val="20"/>
+          <w:szCs w:val="20"/>
+          <w:highlight w:val="yellow"/>
+          <w:lang w:val="en-IN"/>
+        </w:rPr>
+        <w:t>no</w:t>
+      </w:r>
+      <w:r>
+        <w:rPr>
+          <w:rFonts w:ascii="Consolas" w:hAnsi="Consolas" w:cs="Consolas"/>
+          <w:color w:val="000000"/>
+          <w:sz w:val="20"/>
+          <w:szCs w:val="20"/>
+          <w:highlight w:val="yellow"/>
+          <w:lang/>
+        </w:rPr>
+        <w:t xml:space="preserve"> result</w:t>
+      </w:r>
+    </w:p>
+    <w:p>
+      <w:pPr>
+        <w:autoSpaceDE w:val="0"/>
+        <w:autoSpaceDN w:val="0"/>
+        <w:adjustRightInd w:val="0"/>
+        <w:spacing w:after="0" w:line="240" w:lineRule="auto"/>
+        <w:rPr>
+          <w:rFonts w:ascii="Bookman Old Style" w:hAnsi="Bookman Old Style" w:cs="Bookman Old Style"/>
+          <w:color w:val="3F48CC"/>
+          <w:sz w:val="20"/>
+          <w:szCs w:val="20"/>
+          <w:lang/>
+        </w:rPr>
+      </w:pPr>
+    </w:p>
+    <w:p>
+      <w:pPr>
+        <w:autoSpaceDE w:val="0"/>
+        <w:autoSpaceDN w:val="0"/>
+        <w:adjustRightInd w:val="0"/>
+        <w:spacing w:after="0" w:line="240" w:lineRule="auto"/>
+        <w:rPr>
+          <w:rFonts w:ascii="Consolas" w:hAnsi="Consolas" w:cs="Consolas"/>
+          <w:color w:val="000000"/>
+          <w:sz w:val="20"/>
+          <w:szCs w:val="20"/>
+          <w:lang/>
+        </w:rPr>
+      </w:pPr>
+      <w:r>
+        <w:rPr>
+          <w:rFonts w:ascii="Consolas" w:hAnsi="Consolas" w:cs="Consolas"/>
+          <w:color w:val="646464"/>
+          <w:sz w:val="20"/>
+          <w:szCs w:val="20"/>
+          <w:highlight w:val="blue"/>
+          <w:lang/>
+        </w:rPr>
+        <w:lastRenderedPageBreak/>
+        <w:t>@Then</w:t>
+      </w:r>
+      <w:r>
+        <w:rPr>
+          <w:rFonts w:ascii="Consolas" w:hAnsi="Consolas" w:cs="Consolas"/>
+          <w:color w:val="000000"/>
+          <w:sz w:val="20"/>
+          <w:szCs w:val="20"/>
+          <w:highlight w:val="blue"/>
+          <w:lang/>
+        </w:rPr>
+        <w:t>(</w:t>
+      </w:r>
+      <w:r>
+        <w:rPr>
+          <w:rFonts w:ascii="Consolas" w:hAnsi="Consolas" w:cs="Consolas"/>
+          <w:color w:val="2A00FF"/>
+          <w:sz w:val="20"/>
+          <w:szCs w:val="20"/>
+          <w:highlight w:val="blue"/>
+          <w:lang/>
+        </w:rPr>
+        <w:t>"application should dispaly more/no result"</w:t>
+      </w:r>
+      <w:r>
+        <w:rPr>
+          <w:rFonts w:ascii="Consolas" w:hAnsi="Consolas" w:cs="Consolas"/>
+          <w:color w:val="000000"/>
+          <w:sz w:val="20"/>
+          <w:szCs w:val="20"/>
+          <w:highlight w:val="blue"/>
+          <w:lang/>
+        </w:rPr>
+        <w:t>)</w:t>
+      </w:r>
+    </w:p>
+    <w:p>
+      <w:pPr>
+        <w:autoSpaceDE w:val="0"/>
+        <w:autoSpaceDN w:val="0"/>
+        <w:adjustRightInd w:val="0"/>
+        <w:spacing w:after="0" w:line="240" w:lineRule="auto"/>
+        <w:rPr>
+          <w:rFonts w:ascii="Consolas" w:hAnsi="Consolas" w:cs="Consolas"/>
+          <w:color w:val="000000"/>
+          <w:sz w:val="20"/>
+          <w:szCs w:val="20"/>
+          <w:lang/>
+        </w:rPr>
+      </w:pPr>
+    </w:p>
+    <w:p>
+      <w:pPr>
+        <w:autoSpaceDE w:val="0"/>
+        <w:autoSpaceDN w:val="0"/>
+        <w:adjustRightInd w:val="0"/>
+        <w:spacing w:after="0" w:line="240" w:lineRule="auto"/>
+        <w:rPr>
+          <w:rFonts w:ascii="Bookman Old Style" w:hAnsi="Bookman Old Style" w:cs="Bookman Old Style"/>
+          <w:color w:val="3F48CC"/>
+          <w:sz w:val="20"/>
+          <w:szCs w:val="20"/>
+          <w:lang/>
+        </w:rPr>
+      </w:pPr>
+      <w:r>
+        <w:rPr>
+          <w:rFonts w:ascii="Bookman Old Style" w:hAnsi="Bookman Old Style" w:cs="Bookman Old Style"/>
+          <w:noProof/>
+          <w:color w:val="3F48CC"/>
+          <w:sz w:val="20"/>
+          <w:szCs w:val="20"/>
+        </w:rPr>
+        <w:drawing>
+          <wp:inline distT="0" distB="0" distL="0" distR="0">
+            <wp:extent cx="3408548" cy="2107049"/>
+            <wp:effectExtent l="19050" t="0" r="1402" b="0"/>
+            <wp:docPr id="3" name="Picture 3"/>
+            <wp:cNvGraphicFramePr>
+              <a:graphicFrameLocks xmlns:a="http://schemas.openxmlformats.org/drawingml/2006/main" noChangeAspect="1"/>
+            </wp:cNvGraphicFramePr>
+            <a:graphic xmlns:a="http://schemas.openxmlformats.org/drawingml/2006/main">
+              <a:graphicData uri="http://schemas.openxmlformats.org/drawingml/2006/picture">
+                <pic:pic xmlns:pic="http://schemas.openxmlformats.org/drawingml/2006/picture">
+                  <pic:nvPicPr>
+                    <pic:cNvPr id="0" name="Picture 3"/>
+                    <pic:cNvPicPr>
+                      <a:picLocks noChangeAspect="1" noChangeArrowheads="1"/>
+                    </pic:cNvPicPr>
+                  </pic:nvPicPr>
+                  <pic:blipFill>
+                    <a:blip r:embed="rId11"/>
+                    <a:srcRect/>
+                    <a:stretch>
+                      <a:fillRect/>
+                    </a:stretch>
+                  </pic:blipFill>
+                  <pic:spPr bwMode="auto">
+                    <a:xfrm>
+                      <a:off x="0" y="0"/>
+                      <a:ext cx="3408743" cy="2107170"/>
+                    </a:xfrm>
+                    <a:prstGeom prst="rect">
+                      <a:avLst/>
+                    </a:prstGeom>
+                    <a:noFill/>
+                    <a:ln w="9525">
+                      <a:noFill/>
+                      <a:miter lim="800000"/>
+                      <a:headEnd/>
+                      <a:tailEnd/>
+                    </a:ln>
+                  </pic:spPr>
+                </pic:pic>
+              </a:graphicData>
+            </a:graphic>
+          </wp:inline>
+        </w:drawing>
+      </w:r>
+    </w:p>
+    <w:p>
+      <w:pPr>
+        <w:autoSpaceDE w:val="0"/>
+        <w:autoSpaceDN w:val="0"/>
+        <w:adjustRightInd w:val="0"/>
+        <w:spacing w:after="0" w:line="240" w:lineRule="auto"/>
+        <w:rPr>
+          <w:rFonts w:ascii="Bookman Old Style" w:hAnsi="Bookman Old Style" w:cs="Bookman Old Style"/>
+          <w:color w:val="3F48CC"/>
+          <w:sz w:val="20"/>
+          <w:szCs w:val="20"/>
+          <w:lang/>
+        </w:rPr>
+      </w:pPr>
+    </w:p>
+    <w:p>
+      <w:pPr>
+        <w:autoSpaceDE w:val="0"/>
+        <w:autoSpaceDN w:val="0"/>
+        <w:adjustRightInd w:val="0"/>
+        <w:spacing w:after="0" w:line="240" w:lineRule="auto"/>
+        <w:rPr>
+          <w:rFonts w:ascii="Bookman Old Style" w:hAnsi="Bookman Old Style" w:cs="Bookman Old Style"/>
+          <w:color w:val="3F48CC"/>
+          <w:sz w:val="20"/>
+          <w:szCs w:val="20"/>
+          <w:lang/>
+        </w:rPr>
+      </w:pPr>
+    </w:p>
+    <w:p>
+      <w:pPr>
+        <w:autoSpaceDE w:val="0"/>
+        <w:autoSpaceDN w:val="0"/>
+        <w:adjustRightInd w:val="0"/>
+        <w:spacing w:after="0" w:line="240" w:lineRule="auto"/>
+        <w:rPr>
+          <w:rFonts w:ascii="Bookman Old Style" w:hAnsi="Bookman Old Style"/>
+          <w:sz w:val="20"/>
+          <w:szCs w:val="20"/>
           <w:lang w:val="en-IN"/>
         </w:rPr>
       </w:pPr>
@@ -2503,7 +3420,7 @@
         <v:path o:extrusionok="f" gradientshapeok="t" o:connecttype="rect"/>
         <o:lock v:ext="edit" aspectratio="t"/>
       </v:shapetype>
-      <v:shape id="_x0000_i1030" type="#_x0000_t75" style="width:11.05pt;height:11.05pt" o:bullet="t">
+      <v:shape id="_x0000_i1037" type="#_x0000_t75" style="width:11.05pt;height:11.05pt" o:bullet="t">
         <v:imagedata r:id="rId1" o:title="mso5450"/>
       </v:shape>
     </w:pict>
@@ -2787,6 +3704,7 @@
   <w:style w:type="paragraph" w:default="1" w:styleId="Normal">
     <w:name w:val="Normal"/>
     <w:qFormat/>
+    <w:rsid w:val="00E307CD"/>
   </w:style>
   <w:style w:type="character" w:default="1" w:styleId="DefaultParagraphFont">
     <w:name w:val="Default Paragraph Font"/>

</xml_diff>

<commit_message>
batch file and POM
</commit_message>
<xml_diff>
--- a/Notes.docx
+++ b/Notes.docx
@@ -3305,7 +3305,6 @@
           <w:color w:val="FF7F27"/>
           <w:sz w:val="20"/>
           <w:szCs w:val="20"/>
-          <w:lang/>
         </w:rPr>
       </w:pPr>
       <w:r>
@@ -3314,7 +3313,6 @@
           <w:color w:val="FF7F27"/>
           <w:sz w:val="20"/>
           <w:szCs w:val="20"/>
-          <w:lang/>
         </w:rPr>
         <w:t xml:space="preserve">Regular </w:t>
       </w:r>
@@ -3325,7 +3323,6 @@
           <w:color w:val="FF7F27"/>
           <w:sz w:val="20"/>
           <w:szCs w:val="20"/>
-          <w:lang/>
         </w:rPr>
         <w:t>Expression :</w:t>
       </w:r>
@@ -3342,7 +3339,6 @@
           <w:color w:val="FF7F27"/>
           <w:sz w:val="20"/>
           <w:szCs w:val="20"/>
-          <w:lang/>
         </w:rPr>
       </w:pPr>
       <w:r>
@@ -3351,7 +3347,6 @@
           <w:color w:val="FF7F27"/>
           <w:sz w:val="20"/>
           <w:szCs w:val="20"/>
-          <w:lang/>
         </w:rPr>
         <w:t>==================</w:t>
       </w:r>
@@ -3367,7 +3362,6 @@
           <w:color w:val="3F48CC"/>
           <w:sz w:val="20"/>
           <w:szCs w:val="20"/>
-          <w:lang/>
         </w:rPr>
       </w:pPr>
       <w:r>
@@ -3376,7 +3370,6 @@
           <w:color w:val="FF7F27"/>
           <w:sz w:val="20"/>
           <w:szCs w:val="20"/>
-          <w:lang/>
         </w:rPr>
         <w:t>1. {</w:t>
       </w:r>
@@ -3387,7 +3380,6 @@
           <w:color w:val="FF7F27"/>
           <w:sz w:val="20"/>
           <w:szCs w:val="20"/>
-          <w:lang/>
         </w:rPr>
         <w:t>string</w:t>
       </w:r>
@@ -3398,7 +3390,6 @@
           <w:color w:val="FF7F27"/>
           <w:sz w:val="20"/>
           <w:szCs w:val="20"/>
-          <w:lang/>
         </w:rPr>
         <w:t>}   --&gt;</w:t>
       </w:r>
@@ -3408,7 +3399,6 @@
           <w:color w:val="3F48CC"/>
           <w:sz w:val="20"/>
           <w:szCs w:val="20"/>
-          <w:lang/>
         </w:rPr>
         <w:t xml:space="preserve"> "IBM" or "Wipro" or '</w:t>
       </w:r>
@@ -3419,7 +3409,6 @@
           <w:color w:val="3F48CC"/>
           <w:sz w:val="20"/>
           <w:szCs w:val="20"/>
-          <w:lang/>
         </w:rPr>
         <w:t>Synechron</w:t>
       </w:r>
@@ -3430,7 +3419,6 @@
           <w:color w:val="3F48CC"/>
           <w:sz w:val="20"/>
           <w:szCs w:val="20"/>
-          <w:lang/>
         </w:rPr>
         <w:t>'</w:t>
       </w:r>
@@ -3446,7 +3434,6 @@
           <w:color w:val="3F48CC"/>
           <w:sz w:val="20"/>
           <w:szCs w:val="20"/>
-          <w:lang/>
         </w:rPr>
       </w:pPr>
       <w:r>
@@ -3455,7 +3442,6 @@
           <w:color w:val="FF7F27"/>
           <w:sz w:val="20"/>
           <w:szCs w:val="20"/>
-          <w:lang/>
         </w:rPr>
         <w:t>2. {</w:t>
       </w:r>
@@ -3467,7 +3453,6 @@
           <w:color w:val="FF7F27"/>
           <w:sz w:val="20"/>
           <w:szCs w:val="20"/>
-          <w:lang/>
         </w:rPr>
         <w:t>int</w:t>
       </w:r>
@@ -3479,7 +3464,6 @@
           <w:color w:val="FF7F27"/>
           <w:sz w:val="20"/>
           <w:szCs w:val="20"/>
-          <w:lang/>
         </w:rPr>
         <w:t>} --&gt;</w:t>
       </w:r>
@@ -3489,7 +3473,6 @@
           <w:color w:val="3F48CC"/>
           <w:sz w:val="20"/>
           <w:szCs w:val="20"/>
-          <w:lang/>
         </w:rPr>
         <w:t xml:space="preserve"> 4 or 5 -1 -----</w:t>
       </w:r>
@@ -3505,7 +3488,6 @@
           <w:color w:val="3F48CC"/>
           <w:sz w:val="20"/>
           <w:szCs w:val="20"/>
-          <w:lang/>
         </w:rPr>
       </w:pPr>
       <w:r>
@@ -3514,7 +3496,6 @@
           <w:color w:val="FF7F27"/>
           <w:sz w:val="20"/>
           <w:szCs w:val="20"/>
-          <w:lang/>
         </w:rPr>
         <w:t>3. {</w:t>
       </w:r>
@@ -3525,7 +3506,6 @@
           <w:color w:val="FF7F27"/>
           <w:sz w:val="20"/>
           <w:szCs w:val="20"/>
-          <w:lang/>
         </w:rPr>
         <w:t>float</w:t>
       </w:r>
@@ -3536,7 +3516,6 @@
           <w:color w:val="FF7F27"/>
           <w:sz w:val="20"/>
           <w:szCs w:val="20"/>
-          <w:lang/>
         </w:rPr>
         <w:t>} --&gt;</w:t>
       </w:r>
@@ -3546,7 +3525,6 @@
           <w:color w:val="3F48CC"/>
           <w:sz w:val="20"/>
           <w:szCs w:val="20"/>
-          <w:lang/>
         </w:rPr>
         <w:t>5.8 or 75.5</w:t>
       </w:r>
@@ -3562,7 +3540,6 @@
           <w:color w:val="3F48CC"/>
           <w:sz w:val="20"/>
           <w:szCs w:val="20"/>
-          <w:lang/>
         </w:rPr>
       </w:pPr>
       <w:proofErr w:type="gramStart"/>
@@ -3572,7 +3549,6 @@
           <w:color w:val="FF7F27"/>
           <w:sz w:val="20"/>
           <w:szCs w:val="20"/>
-          <w:lang/>
         </w:rPr>
         <w:t>4.{</w:t>
       </w:r>
@@ -3583,7 +3559,6 @@
           <w:color w:val="FF7F27"/>
           <w:sz w:val="20"/>
           <w:szCs w:val="20"/>
-          <w:lang/>
         </w:rPr>
         <w:t>}   --&gt;</w:t>
       </w:r>
@@ -3593,7 +3568,6 @@
           <w:color w:val="3F48CC"/>
           <w:sz w:val="20"/>
           <w:szCs w:val="20"/>
-          <w:lang/>
         </w:rPr>
         <w:t xml:space="preserve">matches </w:t>
       </w:r>
@@ -3604,7 +3578,6 @@
           <w:color w:val="3F48CC"/>
           <w:sz w:val="20"/>
           <w:szCs w:val="20"/>
-          <w:lang/>
         </w:rPr>
         <w:t>everthing</w:t>
       </w:r>
@@ -3621,7 +3594,6 @@
           <w:color w:val="3F48CC"/>
           <w:sz w:val="20"/>
           <w:szCs w:val="20"/>
-          <w:lang/>
         </w:rPr>
       </w:pPr>
       <w:proofErr w:type="gramStart"/>
@@ -3631,7 +3603,6 @@
           <w:color w:val="FF7F27"/>
           <w:sz w:val="20"/>
           <w:szCs w:val="20"/>
-          <w:lang/>
         </w:rPr>
         <w:t>5.{</w:t>
       </w:r>
@@ -3642,7 +3613,6 @@
           <w:color w:val="FF7F27"/>
           <w:sz w:val="20"/>
           <w:szCs w:val="20"/>
-          <w:lang/>
         </w:rPr>
         <w:t>word} --&gt;</w:t>
       </w:r>
@@ -3652,7 +3622,6 @@
           <w:color w:val="3F48CC"/>
           <w:sz w:val="20"/>
           <w:szCs w:val="20"/>
-          <w:lang/>
         </w:rPr>
         <w:t xml:space="preserve"> </w:t>
       </w:r>
@@ -3663,7 +3632,6 @@
           <w:color w:val="3F48CC"/>
           <w:sz w:val="20"/>
           <w:szCs w:val="20"/>
-          <w:lang/>
         </w:rPr>
         <w:t>synechron</w:t>
       </w:r>
@@ -3674,7 +3642,6 @@
           <w:color w:val="3F48CC"/>
           <w:sz w:val="20"/>
           <w:szCs w:val="20"/>
-          <w:lang/>
         </w:rPr>
         <w:t xml:space="preserve"> is a good place to work</w:t>
       </w:r>
@@ -3690,7 +3657,6 @@
           <w:color w:val="3F48CC"/>
           <w:sz w:val="20"/>
           <w:szCs w:val="20"/>
-          <w:lang/>
         </w:rPr>
       </w:pPr>
     </w:p>
@@ -3705,7 +3671,6 @@
           <w:color w:val="FF7F27"/>
           <w:sz w:val="20"/>
           <w:szCs w:val="20"/>
-          <w:lang/>
         </w:rPr>
       </w:pPr>
       <w:r>
@@ -3714,7 +3679,6 @@
           <w:color w:val="FF7F27"/>
           <w:sz w:val="20"/>
           <w:szCs w:val="20"/>
-          <w:lang/>
         </w:rPr>
         <w:t>Optional Text</w:t>
       </w:r>
@@ -3730,7 +3694,6 @@
           <w:color w:val="FF7F27"/>
           <w:sz w:val="20"/>
           <w:szCs w:val="20"/>
-          <w:lang/>
         </w:rPr>
       </w:pPr>
       <w:r>
@@ -3739,7 +3702,6 @@
           <w:color w:val="FF7F27"/>
           <w:sz w:val="20"/>
           <w:szCs w:val="20"/>
-          <w:lang/>
         </w:rPr>
         <w:t>------------------</w:t>
       </w:r>
@@ -3756,7 +3718,6 @@
           <w:sz w:val="20"/>
           <w:szCs w:val="20"/>
           <w:highlight w:val="yellow"/>
-          <w:lang/>
         </w:rPr>
       </w:pPr>
       <w:r>
@@ -3766,7 +3727,6 @@
           <w:sz w:val="20"/>
           <w:szCs w:val="20"/>
           <w:highlight w:val="blue"/>
-          <w:lang/>
         </w:rPr>
         <w:t xml:space="preserve">Then </w:t>
       </w:r>
@@ -3777,7 +3737,6 @@
           <w:sz w:val="20"/>
           <w:szCs w:val="20"/>
           <w:highlight w:val="yellow"/>
-          <w:lang/>
         </w:rPr>
         <w:t xml:space="preserve">application should </w:t>
       </w:r>
@@ -3789,7 +3748,6 @@
           <w:sz w:val="20"/>
           <w:szCs w:val="20"/>
           <w:highlight w:val="yellow"/>
-          <w:lang/>
         </w:rPr>
         <w:t>dispaly</w:t>
       </w:r>
@@ -3801,7 +3759,6 @@
           <w:sz w:val="20"/>
           <w:szCs w:val="20"/>
           <w:highlight w:val="yellow"/>
-          <w:lang/>
         </w:rPr>
         <w:t xml:space="preserve"> more result</w:t>
       </w:r>
@@ -3828,7 +3785,6 @@
           <w:color w:val="3F48CC"/>
           <w:sz w:val="20"/>
           <w:szCs w:val="20"/>
-          <w:lang/>
         </w:rPr>
       </w:pPr>
       <w:r>
@@ -3838,7 +3794,6 @@
           <w:sz w:val="20"/>
           <w:szCs w:val="20"/>
           <w:highlight w:val="blue"/>
-          <w:lang/>
         </w:rPr>
         <w:t xml:space="preserve">Then </w:t>
       </w:r>
@@ -3849,7 +3804,6 @@
           <w:sz w:val="20"/>
           <w:szCs w:val="20"/>
           <w:highlight w:val="yellow"/>
-          <w:lang/>
         </w:rPr>
         <w:t xml:space="preserve">application should </w:t>
       </w:r>
@@ -3861,7 +3815,6 @@
           <w:sz w:val="20"/>
           <w:szCs w:val="20"/>
           <w:highlight w:val="yellow"/>
-          <w:lang/>
         </w:rPr>
         <w:t>dispaly</w:t>
       </w:r>
@@ -3873,7 +3826,6 @@
           <w:sz w:val="20"/>
           <w:szCs w:val="20"/>
           <w:highlight w:val="yellow"/>
-          <w:lang/>
         </w:rPr>
         <w:t xml:space="preserve"> </w:t>
       </w:r>
@@ -3895,7 +3847,6 @@
           <w:sz w:val="20"/>
           <w:szCs w:val="20"/>
           <w:highlight w:val="yellow"/>
-          <w:lang/>
         </w:rPr>
         <w:t xml:space="preserve"> result</w:t>
       </w:r>
@@ -3911,22 +3862,20 @@
           <w:color w:val="3F48CC"/>
           <w:sz w:val="20"/>
           <w:szCs w:val="20"/>
-          <w:lang/>
-        </w:rPr>
-      </w:pPr>
-    </w:p>
-    <w:p>
-      <w:pPr>
-        <w:autoSpaceDE w:val="0"/>
-        <w:autoSpaceDN w:val="0"/>
-        <w:adjustRightInd w:val="0"/>
-        <w:spacing w:after="0" w:line="240" w:lineRule="auto"/>
-        <w:rPr>
-          <w:rFonts w:ascii="Bookman Old Style" w:hAnsi="Bookman Old Style" w:cs="Bookman Old Style"/>
-          <w:color w:val="3F48CC"/>
-          <w:sz w:val="20"/>
-          <w:szCs w:val="20"/>
-          <w:lang/>
+        </w:rPr>
+      </w:pPr>
+    </w:p>
+    <w:p>
+      <w:pPr>
+        <w:autoSpaceDE w:val="0"/>
+        <w:autoSpaceDN w:val="0"/>
+        <w:adjustRightInd w:val="0"/>
+        <w:spacing w:after="0" w:line="240" w:lineRule="auto"/>
+        <w:rPr>
+          <w:rFonts w:ascii="Bookman Old Style" w:hAnsi="Bookman Old Style" w:cs="Bookman Old Style"/>
+          <w:color w:val="3F48CC"/>
+          <w:sz w:val="20"/>
+          <w:szCs w:val="20"/>
         </w:rPr>
       </w:pPr>
       <w:proofErr w:type="gramStart"/>
@@ -3937,7 +3886,6 @@
           <w:sz w:val="20"/>
           <w:szCs w:val="20"/>
           <w:highlight w:val="blue"/>
-          <w:lang/>
         </w:rPr>
         <w:t>@Then</w:t>
       </w:r>
@@ -3948,7 +3896,6 @@
           <w:sz w:val="20"/>
           <w:szCs w:val="20"/>
           <w:highlight w:val="blue"/>
-          <w:lang/>
         </w:rPr>
         <w:t>(</w:t>
       </w:r>
@@ -3960,7 +3907,6 @@
           <w:sz w:val="20"/>
           <w:szCs w:val="20"/>
           <w:highlight w:val="blue"/>
-          <w:lang/>
         </w:rPr>
         <w:t xml:space="preserve">"application should </w:t>
       </w:r>
@@ -3972,7 +3918,6 @@
           <w:sz w:val="20"/>
           <w:szCs w:val="20"/>
           <w:highlight w:val="blue"/>
-          <w:lang/>
         </w:rPr>
         <w:t>dispaly</w:t>
       </w:r>
@@ -3984,7 +3929,6 @@
           <w:sz w:val="20"/>
           <w:szCs w:val="20"/>
           <w:highlight w:val="blue"/>
-          <w:lang/>
         </w:rPr>
         <w:t xml:space="preserve"> more/no result</w:t>
       </w:r>
@@ -4006,7 +3950,6 @@
           <w:sz w:val="20"/>
           <w:szCs w:val="20"/>
           <w:highlight w:val="blue"/>
-          <w:lang/>
         </w:rPr>
         <w:t>"</w:t>
       </w:r>
@@ -4017,7 +3960,6 @@
           <w:sz w:val="20"/>
           <w:szCs w:val="20"/>
           <w:highlight w:val="blue"/>
-          <w:lang/>
         </w:rPr>
         <w:t>)</w:t>
       </w:r>
@@ -4033,7 +3975,6 @@
           <w:color w:val="FF7F27"/>
           <w:sz w:val="20"/>
           <w:szCs w:val="20"/>
-          <w:lang/>
         </w:rPr>
       </w:pPr>
     </w:p>
@@ -4048,7 +3989,6 @@
           <w:color w:val="FF7F27"/>
           <w:sz w:val="20"/>
           <w:szCs w:val="20"/>
-          <w:lang/>
         </w:rPr>
       </w:pPr>
     </w:p>
@@ -4063,7 +4003,6 @@
           <w:color w:val="FF7F27"/>
           <w:sz w:val="20"/>
           <w:szCs w:val="20"/>
-          <w:lang/>
         </w:rPr>
       </w:pPr>
       <w:r>
@@ -4072,7 +4011,6 @@
           <w:color w:val="FF7F27"/>
           <w:sz w:val="20"/>
           <w:szCs w:val="20"/>
-          <w:lang/>
         </w:rPr>
         <w:t>Alternative Text</w:t>
       </w:r>
@@ -4088,7 +4026,6 @@
           <w:color w:val="FF7F27"/>
           <w:sz w:val="20"/>
           <w:szCs w:val="20"/>
-          <w:lang/>
         </w:rPr>
       </w:pPr>
       <w:r>
@@ -4097,7 +4034,6 @@
           <w:color w:val="FF7F27"/>
           <w:sz w:val="20"/>
           <w:szCs w:val="20"/>
-          <w:lang/>
         </w:rPr>
         <w:t>--------------------</w:t>
       </w:r>
@@ -4114,7 +4050,6 @@
           <w:sz w:val="20"/>
           <w:szCs w:val="20"/>
           <w:highlight w:val="yellow"/>
-          <w:lang/>
         </w:rPr>
       </w:pPr>
       <w:r>
@@ -4124,7 +4059,6 @@
           <w:sz w:val="20"/>
           <w:szCs w:val="20"/>
           <w:highlight w:val="blue"/>
-          <w:lang/>
         </w:rPr>
         <w:t xml:space="preserve">Then </w:t>
       </w:r>
@@ -4135,7 +4069,6 @@
           <w:sz w:val="20"/>
           <w:szCs w:val="20"/>
           <w:highlight w:val="yellow"/>
-          <w:lang/>
         </w:rPr>
         <w:t xml:space="preserve">application should </w:t>
       </w:r>
@@ -4147,7 +4080,6 @@
           <w:sz w:val="20"/>
           <w:szCs w:val="20"/>
           <w:highlight w:val="yellow"/>
-          <w:lang/>
         </w:rPr>
         <w:t>dispaly</w:t>
       </w:r>
@@ -4159,7 +4091,6 @@
           <w:sz w:val="20"/>
           <w:szCs w:val="20"/>
           <w:highlight w:val="yellow"/>
-          <w:lang/>
         </w:rPr>
         <w:t xml:space="preserve"> more result</w:t>
       </w:r>
@@ -4175,7 +4106,6 @@
           <w:color w:val="3F48CC"/>
           <w:sz w:val="20"/>
           <w:szCs w:val="20"/>
-          <w:lang/>
         </w:rPr>
       </w:pPr>
       <w:r>
@@ -4185,7 +4115,6 @@
           <w:sz w:val="20"/>
           <w:szCs w:val="20"/>
           <w:highlight w:val="blue"/>
-          <w:lang/>
         </w:rPr>
         <w:t xml:space="preserve">Then </w:t>
       </w:r>
@@ -4196,7 +4125,6 @@
           <w:sz w:val="20"/>
           <w:szCs w:val="20"/>
           <w:highlight w:val="yellow"/>
-          <w:lang/>
         </w:rPr>
         <w:t xml:space="preserve">application should </w:t>
       </w:r>
@@ -4208,7 +4136,6 @@
           <w:sz w:val="20"/>
           <w:szCs w:val="20"/>
           <w:highlight w:val="yellow"/>
-          <w:lang/>
         </w:rPr>
         <w:t>dispaly</w:t>
       </w:r>
@@ -4220,7 +4147,6 @@
           <w:sz w:val="20"/>
           <w:szCs w:val="20"/>
           <w:highlight w:val="yellow"/>
-          <w:lang/>
         </w:rPr>
         <w:t xml:space="preserve"> </w:t>
       </w:r>
@@ -4242,7 +4168,6 @@
           <w:sz w:val="20"/>
           <w:szCs w:val="20"/>
           <w:highlight w:val="yellow"/>
-          <w:lang/>
         </w:rPr>
         <w:t xml:space="preserve"> result</w:t>
       </w:r>
@@ -4258,7 +4183,6 @@
           <w:color w:val="3F48CC"/>
           <w:sz w:val="20"/>
           <w:szCs w:val="20"/>
-          <w:lang/>
         </w:rPr>
       </w:pPr>
     </w:p>
@@ -4273,7 +4197,6 @@
           <w:color w:val="000000"/>
           <w:sz w:val="20"/>
           <w:szCs w:val="20"/>
-          <w:lang/>
         </w:rPr>
       </w:pPr>
       <w:proofErr w:type="gramStart"/>
@@ -4284,7 +4207,6 @@
           <w:sz w:val="20"/>
           <w:szCs w:val="20"/>
           <w:highlight w:val="blue"/>
-          <w:lang/>
         </w:rPr>
         <w:lastRenderedPageBreak/>
         <w:t>@Then</w:t>
@@ -4296,7 +4218,6 @@
           <w:sz w:val="20"/>
           <w:szCs w:val="20"/>
           <w:highlight w:val="blue"/>
-          <w:lang/>
         </w:rPr>
         <w:t>(</w:t>
       </w:r>
@@ -4308,7 +4229,6 @@
           <w:sz w:val="20"/>
           <w:szCs w:val="20"/>
           <w:highlight w:val="blue"/>
-          <w:lang/>
         </w:rPr>
         <w:t xml:space="preserve">"application should </w:t>
       </w:r>
@@ -4320,7 +4240,6 @@
           <w:sz w:val="20"/>
           <w:szCs w:val="20"/>
           <w:highlight w:val="blue"/>
-          <w:lang/>
         </w:rPr>
         <w:t>dispaly</w:t>
       </w:r>
@@ -4332,7 +4251,6 @@
           <w:sz w:val="20"/>
           <w:szCs w:val="20"/>
           <w:highlight w:val="blue"/>
-          <w:lang/>
         </w:rPr>
         <w:t xml:space="preserve"> more/no result"</w:t>
       </w:r>
@@ -4343,7 +4261,6 @@
           <w:sz w:val="20"/>
           <w:szCs w:val="20"/>
           <w:highlight w:val="blue"/>
-          <w:lang/>
         </w:rPr>
         <w:t>)</w:t>
       </w:r>
@@ -4359,22 +4276,20 @@
           <w:color w:val="000000"/>
           <w:sz w:val="20"/>
           <w:szCs w:val="20"/>
-          <w:lang/>
-        </w:rPr>
-      </w:pPr>
-    </w:p>
-    <w:p>
-      <w:pPr>
-        <w:autoSpaceDE w:val="0"/>
-        <w:autoSpaceDN w:val="0"/>
-        <w:adjustRightInd w:val="0"/>
-        <w:spacing w:after="0" w:line="240" w:lineRule="auto"/>
-        <w:rPr>
-          <w:rFonts w:ascii="Bookman Old Style" w:hAnsi="Bookman Old Style" w:cs="Bookman Old Style"/>
-          <w:color w:val="3F48CC"/>
-          <w:sz w:val="20"/>
-          <w:szCs w:val="20"/>
-          <w:lang/>
+        </w:rPr>
+      </w:pPr>
+    </w:p>
+    <w:p>
+      <w:pPr>
+        <w:autoSpaceDE w:val="0"/>
+        <w:autoSpaceDN w:val="0"/>
+        <w:adjustRightInd w:val="0"/>
+        <w:spacing w:after="0" w:line="240" w:lineRule="auto"/>
+        <w:rPr>
+          <w:rFonts w:ascii="Bookman Old Style" w:hAnsi="Bookman Old Style" w:cs="Bookman Old Style"/>
+          <w:color w:val="3F48CC"/>
+          <w:sz w:val="20"/>
+          <w:szCs w:val="20"/>
         </w:rPr>
       </w:pPr>
       <w:r>
@@ -4443,37 +4358,34 @@
           <w:color w:val="3F48CC"/>
           <w:sz w:val="20"/>
           <w:szCs w:val="20"/>
-          <w:lang/>
-        </w:rPr>
-      </w:pPr>
-    </w:p>
-    <w:p>
-      <w:pPr>
-        <w:autoSpaceDE w:val="0"/>
-        <w:autoSpaceDN w:val="0"/>
-        <w:adjustRightInd w:val="0"/>
-        <w:spacing w:after="0" w:line="240" w:lineRule="auto"/>
-        <w:rPr>
-          <w:rFonts w:ascii="Bookman Old Style" w:hAnsi="Bookman Old Style" w:cs="Bookman Old Style"/>
-          <w:color w:val="3F48CC"/>
-          <w:sz w:val="20"/>
-          <w:szCs w:val="20"/>
-          <w:lang/>
-        </w:rPr>
-      </w:pPr>
-    </w:p>
-    <w:p>
-      <w:pPr>
-        <w:autoSpaceDE w:val="0"/>
-        <w:autoSpaceDN w:val="0"/>
-        <w:adjustRightInd w:val="0"/>
-        <w:spacing w:after="0" w:line="240" w:lineRule="auto"/>
-        <w:rPr>
-          <w:rFonts w:ascii="Bookman Old Style" w:hAnsi="Bookman Old Style" w:cs="Bookman Old Style"/>
-          <w:color w:val="3F48CC"/>
-          <w:sz w:val="20"/>
-          <w:szCs w:val="20"/>
-          <w:lang/>
+        </w:rPr>
+      </w:pPr>
+    </w:p>
+    <w:p>
+      <w:pPr>
+        <w:autoSpaceDE w:val="0"/>
+        <w:autoSpaceDN w:val="0"/>
+        <w:adjustRightInd w:val="0"/>
+        <w:spacing w:after="0" w:line="240" w:lineRule="auto"/>
+        <w:rPr>
+          <w:rFonts w:ascii="Bookman Old Style" w:hAnsi="Bookman Old Style" w:cs="Bookman Old Style"/>
+          <w:color w:val="3F48CC"/>
+          <w:sz w:val="20"/>
+          <w:szCs w:val="20"/>
+        </w:rPr>
+      </w:pPr>
+    </w:p>
+    <w:p>
+      <w:pPr>
+        <w:autoSpaceDE w:val="0"/>
+        <w:autoSpaceDN w:val="0"/>
+        <w:adjustRightInd w:val="0"/>
+        <w:spacing w:after="0" w:line="240" w:lineRule="auto"/>
+        <w:rPr>
+          <w:rFonts w:ascii="Bookman Old Style" w:hAnsi="Bookman Old Style" w:cs="Bookman Old Style"/>
+          <w:color w:val="3F48CC"/>
+          <w:sz w:val="20"/>
+          <w:szCs w:val="20"/>
         </w:rPr>
       </w:pPr>
     </w:p>
@@ -4491,16 +4403,14 @@
           <w:color w:val="3F48CC"/>
           <w:sz w:val="20"/>
           <w:szCs w:val="20"/>
-          <w:lang/>
-        </w:rPr>
-      </w:pPr>
-      <w:r>
-        <w:rPr>
-          <w:rFonts w:ascii="Bookman Old Style" w:hAnsi="Bookman Old Style" w:cs="Bookman Old Style"/>
-          <w:color w:val="3F48CC"/>
-          <w:sz w:val="20"/>
-          <w:szCs w:val="20"/>
-          <w:lang/>
+        </w:rPr>
+      </w:pPr>
+      <w:r>
+        <w:rPr>
+          <w:rFonts w:ascii="Bookman Old Style" w:hAnsi="Bookman Old Style" w:cs="Bookman Old Style"/>
+          <w:color w:val="3F48CC"/>
+          <w:sz w:val="20"/>
+          <w:szCs w:val="20"/>
         </w:rPr>
         <w:t>TAGS</w:t>
       </w:r>
@@ -4521,16 +4431,14 @@
           <w:color w:val="3F48CC"/>
           <w:sz w:val="20"/>
           <w:szCs w:val="20"/>
-          <w:lang/>
-        </w:rPr>
-      </w:pPr>
-      <w:r>
-        <w:rPr>
-          <w:rFonts w:ascii="Bookman Old Style" w:hAnsi="Bookman Old Style" w:cs="Bookman Old Style"/>
-          <w:color w:val="3F48CC"/>
-          <w:sz w:val="20"/>
-          <w:szCs w:val="20"/>
-          <w:lang/>
+        </w:rPr>
+      </w:pPr>
+      <w:r>
+        <w:rPr>
+          <w:rFonts w:ascii="Bookman Old Style" w:hAnsi="Bookman Old Style" w:cs="Bookman Old Style"/>
+          <w:color w:val="3F48CC"/>
+          <w:sz w:val="20"/>
+          <w:szCs w:val="20"/>
         </w:rPr>
         <w:t>Regression</w:t>
       </w:r>
@@ -4551,16 +4459,14 @@
           <w:color w:val="3F48CC"/>
           <w:sz w:val="20"/>
           <w:szCs w:val="20"/>
-          <w:lang/>
-        </w:rPr>
-      </w:pPr>
-      <w:r>
-        <w:rPr>
-          <w:rFonts w:ascii="Bookman Old Style" w:hAnsi="Bookman Old Style" w:cs="Bookman Old Style"/>
-          <w:color w:val="3F48CC"/>
-          <w:sz w:val="20"/>
-          <w:szCs w:val="20"/>
-          <w:lang/>
+        </w:rPr>
+      </w:pPr>
+      <w:r>
+        <w:rPr>
+          <w:rFonts w:ascii="Bookman Old Style" w:hAnsi="Bookman Old Style" w:cs="Bookman Old Style"/>
+          <w:color w:val="3F48CC"/>
+          <w:sz w:val="20"/>
+          <w:szCs w:val="20"/>
         </w:rPr>
         <w:t>sanity</w:t>
       </w:r>
@@ -4581,17 +4487,15 @@
           <w:color w:val="3F48CC"/>
           <w:sz w:val="20"/>
           <w:szCs w:val="20"/>
-          <w:lang/>
-        </w:rPr>
-      </w:pPr>
-      <w:proofErr w:type="spellStart"/>
-      <w:r>
-        <w:rPr>
-          <w:rFonts w:ascii="Bookman Old Style" w:hAnsi="Bookman Old Style" w:cs="Bookman Old Style"/>
-          <w:color w:val="3F48CC"/>
-          <w:sz w:val="20"/>
-          <w:szCs w:val="20"/>
-          <w:lang/>
+        </w:rPr>
+      </w:pPr>
+      <w:proofErr w:type="spellStart"/>
+      <w:r>
+        <w:rPr>
+          <w:rFonts w:ascii="Bookman Old Style" w:hAnsi="Bookman Old Style" w:cs="Bookman Old Style"/>
+          <w:color w:val="3F48CC"/>
+          <w:sz w:val="20"/>
+          <w:szCs w:val="20"/>
         </w:rPr>
         <w:t>uat</w:t>
       </w:r>
@@ -4613,16 +4517,14 @@
           <w:color w:val="3F48CC"/>
           <w:sz w:val="20"/>
           <w:szCs w:val="20"/>
-          <w:lang/>
-        </w:rPr>
-      </w:pPr>
-      <w:r>
-        <w:rPr>
-          <w:rFonts w:ascii="Bookman Old Style" w:hAnsi="Bookman Old Style" w:cs="Bookman Old Style"/>
-          <w:color w:val="3F48CC"/>
-          <w:sz w:val="20"/>
-          <w:szCs w:val="20"/>
-          <w:lang/>
+        </w:rPr>
+      </w:pPr>
+      <w:r>
+        <w:rPr>
+          <w:rFonts w:ascii="Bookman Old Style" w:hAnsi="Bookman Old Style" w:cs="Bookman Old Style"/>
+          <w:color w:val="3F48CC"/>
+          <w:sz w:val="20"/>
+          <w:szCs w:val="20"/>
         </w:rPr>
         <w:t>production</w:t>
       </w:r>
@@ -4643,16 +4545,14 @@
           <w:color w:val="3F48CC"/>
           <w:sz w:val="20"/>
           <w:szCs w:val="20"/>
-          <w:lang/>
-        </w:rPr>
-      </w:pPr>
-      <w:r>
-        <w:rPr>
-          <w:rFonts w:ascii="Bookman Old Style" w:hAnsi="Bookman Old Style" w:cs="Bookman Old Style"/>
-          <w:color w:val="3F48CC"/>
-          <w:sz w:val="20"/>
-          <w:szCs w:val="20"/>
-          <w:lang/>
+        </w:rPr>
+      </w:pPr>
+      <w:r>
+        <w:rPr>
+          <w:rFonts w:ascii="Bookman Old Style" w:hAnsi="Bookman Old Style" w:cs="Bookman Old Style"/>
+          <w:color w:val="3F48CC"/>
+          <w:sz w:val="20"/>
+          <w:szCs w:val="20"/>
         </w:rPr>
         <w:t>end2end</w:t>
       </w:r>
@@ -4673,16 +4573,14 @@
           <w:color w:val="3F48CC"/>
           <w:sz w:val="20"/>
           <w:szCs w:val="20"/>
-          <w:lang/>
-        </w:rPr>
-      </w:pPr>
-      <w:r>
-        <w:rPr>
-          <w:rFonts w:ascii="Bookman Old Style" w:hAnsi="Bookman Old Style" w:cs="Bookman Old Style"/>
-          <w:color w:val="3F48CC"/>
-          <w:sz w:val="20"/>
-          <w:szCs w:val="20"/>
-          <w:lang/>
+        </w:rPr>
+      </w:pPr>
+      <w:r>
+        <w:rPr>
+          <w:rFonts w:ascii="Bookman Old Style" w:hAnsi="Bookman Old Style" w:cs="Bookman Old Style"/>
+          <w:color w:val="3F48CC"/>
+          <w:sz w:val="20"/>
+          <w:szCs w:val="20"/>
         </w:rPr>
         <w:t>functional</w:t>
       </w:r>
@@ -4698,7 +4596,6 @@
           <w:color w:val="3F48CC"/>
           <w:sz w:val="20"/>
           <w:szCs w:val="20"/>
-          <w:lang/>
         </w:rPr>
       </w:pPr>
     </w:p>
@@ -4718,16 +4615,14 @@
           <w:color w:val="3F48CC"/>
           <w:sz w:val="20"/>
           <w:szCs w:val="20"/>
-          <w:lang/>
-        </w:rPr>
-      </w:pPr>
-      <w:r>
-        <w:rPr>
-          <w:rFonts w:ascii="Bookman Old Style" w:hAnsi="Bookman Old Style" w:cs="Bookman Old Style"/>
-          <w:color w:val="3F48CC"/>
-          <w:sz w:val="20"/>
-          <w:szCs w:val="20"/>
-          <w:lang/>
+        </w:rPr>
+      </w:pPr>
+      <w:r>
+        <w:rPr>
+          <w:rFonts w:ascii="Bookman Old Style" w:hAnsi="Bookman Old Style" w:cs="Bookman Old Style"/>
+          <w:color w:val="3F48CC"/>
+          <w:sz w:val="20"/>
+          <w:szCs w:val="20"/>
         </w:rPr>
         <w:t>tags = "@underdevelopment",</w:t>
       </w:r>
@@ -4748,16 +4643,14 @@
           <w:color w:val="3F48CC"/>
           <w:sz w:val="20"/>
           <w:szCs w:val="20"/>
-          <w:lang/>
-        </w:rPr>
-      </w:pPr>
-      <w:r>
-        <w:rPr>
-          <w:rFonts w:ascii="Bookman Old Style" w:hAnsi="Bookman Old Style" w:cs="Bookman Old Style"/>
-          <w:color w:val="3F48CC"/>
-          <w:sz w:val="20"/>
-          <w:szCs w:val="20"/>
-          <w:lang/>
+        </w:rPr>
+      </w:pPr>
+      <w:r>
+        <w:rPr>
+          <w:rFonts w:ascii="Bookman Old Style" w:hAnsi="Bookman Old Style" w:cs="Bookman Old Style"/>
+          <w:color w:val="3F48CC"/>
+          <w:sz w:val="20"/>
+          <w:szCs w:val="20"/>
         </w:rPr>
         <w:t>tags = "@underdevelopment</w:t>
       </w:r>
@@ -4767,7 +4660,6 @@
           <w:color w:val="3F48CC"/>
           <w:sz w:val="20"/>
           <w:szCs w:val="20"/>
-          <w:lang/>
         </w:rPr>
         <w:t xml:space="preserve"> and @regression</w:t>
       </w:r>
@@ -4777,7 +4669,6 @@
           <w:color w:val="3F48CC"/>
           <w:sz w:val="20"/>
           <w:szCs w:val="20"/>
-          <w:lang/>
         </w:rPr>
         <w:t>",</w:t>
       </w:r>
@@ -4798,16 +4689,14 @@
           <w:color w:val="3F48CC"/>
           <w:sz w:val="20"/>
           <w:szCs w:val="20"/>
-          <w:lang/>
-        </w:rPr>
-      </w:pPr>
-      <w:r>
-        <w:rPr>
-          <w:rFonts w:ascii="Bookman Old Style" w:hAnsi="Bookman Old Style" w:cs="Bookman Old Style"/>
-          <w:color w:val="3F48CC"/>
-          <w:sz w:val="20"/>
-          <w:szCs w:val="20"/>
-          <w:lang/>
+        </w:rPr>
+      </w:pPr>
+      <w:r>
+        <w:rPr>
+          <w:rFonts w:ascii="Bookman Old Style" w:hAnsi="Bookman Old Style" w:cs="Bookman Old Style"/>
+          <w:color w:val="3F48CC"/>
+          <w:sz w:val="20"/>
+          <w:szCs w:val="20"/>
         </w:rPr>
         <w:t>tags = "@underdevelopment</w:t>
       </w:r>
@@ -4817,7 +4706,6 @@
           <w:color w:val="3F48CC"/>
           <w:sz w:val="20"/>
           <w:szCs w:val="20"/>
-          <w:lang/>
         </w:rPr>
         <w:t xml:space="preserve"> or @regression</w:t>
       </w:r>
@@ -4827,7 +4715,6 @@
           <w:color w:val="3F48CC"/>
           <w:sz w:val="20"/>
           <w:szCs w:val="20"/>
-          <w:lang/>
         </w:rPr>
         <w:t>",</w:t>
       </w:r>
@@ -4848,16 +4735,14 @@
           <w:color w:val="3F48CC"/>
           <w:sz w:val="20"/>
           <w:szCs w:val="20"/>
-          <w:lang/>
-        </w:rPr>
-      </w:pPr>
-      <w:r>
-        <w:rPr>
-          <w:rFonts w:ascii="Bookman Old Style" w:hAnsi="Bookman Old Style" w:cs="Bookman Old Style"/>
-          <w:color w:val="3F48CC"/>
-          <w:sz w:val="20"/>
-          <w:szCs w:val="20"/>
-          <w:lang/>
+        </w:rPr>
+      </w:pPr>
+      <w:r>
+        <w:rPr>
+          <w:rFonts w:ascii="Bookman Old Style" w:hAnsi="Bookman Old Style" w:cs="Bookman Old Style"/>
+          <w:color w:val="3F48CC"/>
+          <w:sz w:val="20"/>
+          <w:szCs w:val="20"/>
         </w:rPr>
         <w:t>tags = "@underdevelopment</w:t>
       </w:r>
@@ -4867,7 +4752,6 @@
           <w:color w:val="3F48CC"/>
           <w:sz w:val="20"/>
           <w:szCs w:val="20"/>
-          <w:lang/>
         </w:rPr>
         <w:t xml:space="preserve"> and not @regression</w:t>
       </w:r>
@@ -4877,7 +4761,6 @@
           <w:color w:val="3F48CC"/>
           <w:sz w:val="20"/>
           <w:szCs w:val="20"/>
-          <w:lang/>
         </w:rPr>
         <w:t>",</w:t>
       </w:r>
@@ -4894,7 +4777,6 @@
           <w:color w:val="3F48CC"/>
           <w:sz w:val="20"/>
           <w:szCs w:val="20"/>
-          <w:lang/>
         </w:rPr>
       </w:pPr>
     </w:p>
@@ -4914,17 +4796,15 @@
           <w:color w:val="3F48CC"/>
           <w:sz w:val="20"/>
           <w:szCs w:val="20"/>
-          <w:lang/>
-        </w:rPr>
-      </w:pPr>
-      <w:proofErr w:type="spellStart"/>
-      <w:r>
-        <w:rPr>
-          <w:rFonts w:ascii="Bookman Old Style" w:hAnsi="Bookman Old Style" w:cs="Bookman Old Style"/>
-          <w:color w:val="3F48CC"/>
-          <w:sz w:val="20"/>
-          <w:szCs w:val="20"/>
-          <w:lang/>
+        </w:rPr>
+      </w:pPr>
+      <w:proofErr w:type="spellStart"/>
+      <w:r>
+        <w:rPr>
+          <w:rFonts w:ascii="Bookman Old Style" w:hAnsi="Bookman Old Style" w:cs="Bookman Old Style"/>
+          <w:color w:val="3F48CC"/>
+          <w:sz w:val="20"/>
+          <w:szCs w:val="20"/>
         </w:rPr>
         <w:t>BackGround</w:t>
       </w:r>
@@ -4935,7 +4815,6 @@
           <w:color w:val="3F48CC"/>
           <w:sz w:val="20"/>
           <w:szCs w:val="20"/>
-          <w:lang/>
         </w:rPr>
         <w:t xml:space="preserve"> </w:t>
       </w:r>
@@ -4946,7 +4825,6 @@
           <w:color w:val="3F48CC"/>
           <w:sz w:val="20"/>
           <w:szCs w:val="20"/>
-          <w:lang/>
         </w:rPr>
         <w:t>-  it’s</w:t>
       </w:r>
@@ -4957,7 +4835,6 @@
           <w:color w:val="3F48CC"/>
           <w:sz w:val="20"/>
           <w:szCs w:val="20"/>
-          <w:lang/>
         </w:rPr>
         <w:t xml:space="preserve"> a </w:t>
       </w:r>
@@ -4968,7 +4845,6 @@
           <w:color w:val="3F48CC"/>
           <w:sz w:val="20"/>
           <w:szCs w:val="20"/>
-          <w:lang/>
         </w:rPr>
         <w:t>preconditon</w:t>
       </w:r>
@@ -4979,7 +4855,6 @@
           <w:color w:val="3F48CC"/>
           <w:sz w:val="20"/>
           <w:szCs w:val="20"/>
-          <w:lang/>
         </w:rPr>
         <w:t xml:space="preserve"> to the test or Scenario ex – launch / login etc</w:t>
       </w:r>
@@ -4997,7 +4872,6 @@
           <w:color w:val="3F48CC"/>
           <w:sz w:val="20"/>
           <w:szCs w:val="20"/>
-          <w:lang/>
         </w:rPr>
       </w:pPr>
       <w:r>
@@ -5068,7 +4942,6 @@
           <w:color w:val="3F48CC"/>
           <w:sz w:val="20"/>
           <w:szCs w:val="20"/>
-          <w:lang/>
         </w:rPr>
       </w:pPr>
     </w:p>
@@ -5085,7 +4958,6 @@
           <w:color w:val="3F48CC"/>
           <w:sz w:val="20"/>
           <w:szCs w:val="20"/>
-          <w:lang/>
         </w:rPr>
       </w:pPr>
     </w:p>
@@ -5102,7 +4974,6 @@
           <w:color w:val="3F48CC"/>
           <w:sz w:val="20"/>
           <w:szCs w:val="20"/>
-          <w:lang/>
         </w:rPr>
       </w:pPr>
     </w:p>
@@ -5119,7 +4990,6 @@
           <w:color w:val="3F48CC"/>
           <w:sz w:val="20"/>
           <w:szCs w:val="20"/>
-          <w:lang/>
         </w:rPr>
       </w:pPr>
     </w:p>
@@ -5139,16 +5009,14 @@
           <w:color w:val="3F48CC"/>
           <w:sz w:val="20"/>
           <w:szCs w:val="20"/>
-          <w:lang/>
-        </w:rPr>
-      </w:pPr>
-      <w:r>
-        <w:rPr>
-          <w:rFonts w:ascii="Bookman Old Style" w:hAnsi="Bookman Old Style" w:cs="Bookman Old Style"/>
-          <w:color w:val="3F48CC"/>
-          <w:sz w:val="20"/>
-          <w:szCs w:val="20"/>
-          <w:lang/>
+        </w:rPr>
+      </w:pPr>
+      <w:r>
+        <w:rPr>
+          <w:rFonts w:ascii="Bookman Old Style" w:hAnsi="Bookman Old Style" w:cs="Bookman Old Style"/>
+          <w:color w:val="3F48CC"/>
+          <w:sz w:val="20"/>
+          <w:szCs w:val="20"/>
         </w:rPr>
         <w:lastRenderedPageBreak/>
         <w:t>Hooks</w:t>
@@ -5167,7 +5035,6 @@
           <w:color w:val="3F48CC"/>
           <w:sz w:val="20"/>
           <w:szCs w:val="20"/>
-          <w:lang/>
         </w:rPr>
       </w:pPr>
     </w:p>
@@ -5184,7 +5051,6 @@
           <w:color w:val="3F48CC"/>
           <w:sz w:val="20"/>
           <w:szCs w:val="20"/>
-          <w:lang/>
         </w:rPr>
       </w:pPr>
       <w:r>
@@ -5255,23 +5121,1744 @@
           <w:color w:val="3F48CC"/>
           <w:sz w:val="20"/>
           <w:szCs w:val="20"/>
-          <w:lang/>
-        </w:rPr>
-      </w:pPr>
-    </w:p>
-    <w:p>
-      <w:pPr>
-        <w:autoSpaceDE w:val="0"/>
-        <w:autoSpaceDN w:val="0"/>
-        <w:adjustRightInd w:val="0"/>
-        <w:spacing w:after="0" w:line="240" w:lineRule="auto"/>
-        <w:rPr>
-          <w:rFonts w:ascii="Bookman Old Style" w:hAnsi="Bookman Old Style"/>
-          <w:sz w:val="20"/>
-          <w:szCs w:val="20"/>
-          <w:lang w:val="en-IN"/>
-        </w:rPr>
-      </w:pPr>
+        </w:rPr>
+      </w:pPr>
+    </w:p>
+    <w:p>
+      <w:pPr>
+        <w:pBdr>
+          <w:bottom w:val="single" w:sz="6" w:space="1" w:color="auto"/>
+        </w:pBdr>
+        <w:autoSpaceDE w:val="0"/>
+        <w:autoSpaceDN w:val="0"/>
+        <w:adjustRightInd w:val="0"/>
+        <w:spacing w:after="0" w:line="240" w:lineRule="auto"/>
+        <w:rPr>
+          <w:rFonts w:ascii="Bookman Old Style" w:hAnsi="Bookman Old Style"/>
+          <w:sz w:val="20"/>
+          <w:szCs w:val="20"/>
+          <w:lang w:val="en-IN"/>
+        </w:rPr>
+      </w:pPr>
+      <w:r>
+        <w:rPr>
+          <w:rFonts w:ascii="Bookman Old Style" w:hAnsi="Bookman Old Style"/>
+          <w:sz w:val="20"/>
+          <w:szCs w:val="20"/>
+          <w:lang w:val="en-IN"/>
+        </w:rPr>
+        <w:t>CUCUMBER –</w:t>
+      </w:r>
+      <w:proofErr w:type="gramStart"/>
+      <w:r>
+        <w:rPr>
+          <w:rFonts w:ascii="Bookman Old Style" w:hAnsi="Bookman Old Style"/>
+          <w:sz w:val="20"/>
+          <w:szCs w:val="20"/>
+          <w:lang w:val="en-IN"/>
+        </w:rPr>
+        <w:t>REPORTING :</w:t>
+      </w:r>
+      <w:proofErr w:type="gramEnd"/>
+    </w:p>
+    <w:p>
+      <w:pPr>
+        <w:autoSpaceDE w:val="0"/>
+        <w:autoSpaceDN w:val="0"/>
+        <w:adjustRightInd w:val="0"/>
+        <w:spacing w:after="0" w:line="240" w:lineRule="auto"/>
+        <w:rPr>
+          <w:rFonts w:ascii="Bookman Old Style" w:hAnsi="Bookman Old Style"/>
+          <w:sz w:val="20"/>
+          <w:szCs w:val="20"/>
+          <w:lang w:val="en-IN"/>
+        </w:rPr>
+      </w:pPr>
+      <w:r>
+        <w:rPr>
+          <w:rFonts w:ascii="Bookman Old Style" w:hAnsi="Bookman Old Style"/>
+          <w:sz w:val="20"/>
+          <w:szCs w:val="20"/>
+          <w:lang w:val="en-IN"/>
+        </w:rPr>
+        <w:t xml:space="preserve"> </w:t>
+      </w:r>
+      <w:hyperlink r:id="rId14" w:history="1">
+        <w:r>
+          <w:rPr>
+            <w:rStyle w:val="Hyperlink"/>
+            <w:rFonts w:ascii="Bookman Old Style" w:hAnsi="Bookman Old Style"/>
+            <w:sz w:val="20"/>
+            <w:szCs w:val="20"/>
+            <w:lang w:val="en-IN"/>
+          </w:rPr>
+          <w:t>https://stackoverflow.com/questions/51257224/maven-cucumber-reporting-plugin-is-not-generating-the-report-nothing-happens</w:t>
+        </w:r>
+      </w:hyperlink>
+    </w:p>
+    <w:p>
+      <w:pPr>
+        <w:autoSpaceDE w:val="0"/>
+        <w:autoSpaceDN w:val="0"/>
+        <w:adjustRightInd w:val="0"/>
+        <w:spacing w:after="0" w:line="240" w:lineRule="auto"/>
+        <w:rPr>
+          <w:rFonts w:ascii="Bookman Old Style" w:hAnsi="Bookman Old Style"/>
+          <w:sz w:val="20"/>
+          <w:szCs w:val="20"/>
+          <w:lang w:val="en-IN"/>
+        </w:rPr>
+      </w:pPr>
+    </w:p>
+    <w:p>
+      <w:pPr>
+        <w:autoSpaceDE w:val="0"/>
+        <w:autoSpaceDN w:val="0"/>
+        <w:adjustRightInd w:val="0"/>
+        <w:spacing w:after="0" w:line="240" w:lineRule="auto"/>
+        <w:rPr>
+          <w:rFonts w:ascii="Bookman Old Style" w:hAnsi="Bookman Old Style"/>
+          <w:sz w:val="20"/>
+          <w:szCs w:val="20"/>
+          <w:lang w:val="en-IN"/>
+        </w:rPr>
+      </w:pPr>
+    </w:p>
+    <w:p>
+      <w:pPr>
+        <w:pBdr>
+          <w:bottom w:val="single" w:sz="6" w:space="1" w:color="auto"/>
+        </w:pBdr>
+        <w:autoSpaceDE w:val="0"/>
+        <w:autoSpaceDN w:val="0"/>
+        <w:adjustRightInd w:val="0"/>
+        <w:spacing w:after="0" w:line="240" w:lineRule="auto"/>
+        <w:rPr>
+          <w:rFonts w:ascii="Bookman Old Style" w:hAnsi="Bookman Old Style"/>
+          <w:sz w:val="20"/>
+          <w:szCs w:val="20"/>
+          <w:lang w:val="en-IN"/>
+        </w:rPr>
+      </w:pPr>
+      <w:r>
+        <w:rPr>
+          <w:rFonts w:ascii="Bookman Old Style" w:hAnsi="Bookman Old Style"/>
+          <w:sz w:val="20"/>
+          <w:szCs w:val="20"/>
+          <w:lang w:val="en-IN"/>
+        </w:rPr>
+        <w:t>COMMAND LINE EXECUTION AND BATCH FILE CREATION</w:t>
+      </w:r>
+    </w:p>
+    <w:p>
+      <w:pPr>
+        <w:autoSpaceDE w:val="0"/>
+        <w:autoSpaceDN w:val="0"/>
+        <w:adjustRightInd w:val="0"/>
+        <w:spacing w:after="0" w:line="240" w:lineRule="auto"/>
+        <w:rPr>
+          <w:rFonts w:ascii="Bookman Old Style" w:hAnsi="Bookman Old Style"/>
+          <w:sz w:val="20"/>
+          <w:szCs w:val="20"/>
+          <w:lang w:val="en-IN"/>
+        </w:rPr>
+      </w:pPr>
+      <w:proofErr w:type="spellStart"/>
+      <w:proofErr w:type="gramStart"/>
+      <w:r>
+        <w:rPr>
+          <w:rFonts w:ascii="Bookman Old Style" w:hAnsi="Bookman Old Style"/>
+          <w:sz w:val="20"/>
+          <w:szCs w:val="20"/>
+          <w:lang w:val="en-IN"/>
+        </w:rPr>
+        <w:t>mvn</w:t>
+      </w:r>
+      <w:proofErr w:type="spellEnd"/>
+      <w:proofErr w:type="gramEnd"/>
+      <w:r>
+        <w:rPr>
+          <w:rFonts w:ascii="Bookman Old Style" w:hAnsi="Bookman Old Style"/>
+          <w:sz w:val="20"/>
+          <w:szCs w:val="20"/>
+          <w:lang w:val="en-IN"/>
+        </w:rPr>
+        <w:t xml:space="preserve"> test </w:t>
+      </w:r>
+      <w:r>
+        <w:rPr>
+          <w:rFonts w:ascii="Bookman Old Style" w:hAnsi="Bookman Old Style"/>
+          <w:sz w:val="20"/>
+          <w:szCs w:val="20"/>
+          <w:lang w:val="en-IN"/>
+        </w:rPr>
+        <w:t xml:space="preserve"> : will execute the TestRunner by default</w:t>
+      </w:r>
+    </w:p>
+    <w:p>
+      <w:pPr>
+        <w:autoSpaceDE w:val="0"/>
+        <w:autoSpaceDN w:val="0"/>
+        <w:adjustRightInd w:val="0"/>
+        <w:spacing w:after="0" w:line="240" w:lineRule="auto"/>
+        <w:rPr>
+          <w:rFonts w:ascii="Bookman Old Style" w:hAnsi="Bookman Old Style"/>
+          <w:sz w:val="20"/>
+          <w:szCs w:val="20"/>
+          <w:lang w:val="en-IN"/>
+        </w:rPr>
+      </w:pPr>
+      <w:proofErr w:type="spellStart"/>
+      <w:proofErr w:type="gramStart"/>
+      <w:r>
+        <w:rPr>
+          <w:rFonts w:ascii="Bookman Old Style" w:hAnsi="Bookman Old Style"/>
+          <w:sz w:val="20"/>
+          <w:szCs w:val="20"/>
+          <w:lang w:val="en-IN"/>
+        </w:rPr>
+        <w:t>mvn</w:t>
+      </w:r>
+      <w:proofErr w:type="spellEnd"/>
+      <w:proofErr w:type="gramEnd"/>
+      <w:r>
+        <w:rPr>
+          <w:rFonts w:ascii="Bookman Old Style" w:hAnsi="Bookman Old Style"/>
+          <w:sz w:val="20"/>
+          <w:szCs w:val="20"/>
+          <w:lang w:val="en-IN"/>
+        </w:rPr>
+        <w:t xml:space="preserve"> test -</w:t>
+      </w:r>
+      <w:proofErr w:type="spellStart"/>
+      <w:r>
+        <w:rPr>
+          <w:rFonts w:ascii="Bookman Old Style" w:hAnsi="Bookman Old Style"/>
+          <w:sz w:val="20"/>
+          <w:szCs w:val="20"/>
+          <w:lang w:val="en-IN"/>
+        </w:rPr>
+        <w:t>Dcucumber.execution.dry</w:t>
+      </w:r>
+      <w:proofErr w:type="spellEnd"/>
+      <w:r>
+        <w:rPr>
+          <w:rFonts w:ascii="Bookman Old Style" w:hAnsi="Bookman Old Style"/>
+          <w:sz w:val="20"/>
+          <w:szCs w:val="20"/>
+          <w:lang w:val="en-IN"/>
+        </w:rPr>
+        <w:t>-run=false</w:t>
+      </w:r>
+      <w:r>
+        <w:rPr>
+          <w:rFonts w:ascii="Bookman Old Style" w:hAnsi="Bookman Old Style"/>
+          <w:sz w:val="20"/>
+          <w:szCs w:val="20"/>
+          <w:lang w:val="en-IN"/>
+        </w:rPr>
+        <w:t xml:space="preserve"> // It will override the value present in the </w:t>
+      </w:r>
+      <w:proofErr w:type="spellStart"/>
+      <w:r>
+        <w:rPr>
+          <w:rFonts w:ascii="Bookman Old Style" w:hAnsi="Bookman Old Style"/>
+          <w:sz w:val="20"/>
+          <w:szCs w:val="20"/>
+          <w:lang w:val="en-IN"/>
+        </w:rPr>
+        <w:t>testrunner</w:t>
+      </w:r>
+      <w:proofErr w:type="spellEnd"/>
+    </w:p>
+    <w:p>
+      <w:pPr>
+        <w:autoSpaceDE w:val="0"/>
+        <w:autoSpaceDN w:val="0"/>
+        <w:adjustRightInd w:val="0"/>
+        <w:spacing w:after="0" w:line="240" w:lineRule="auto"/>
+        <w:rPr>
+          <w:rFonts w:ascii="Bookman Old Style" w:hAnsi="Bookman Old Style"/>
+          <w:sz w:val="20"/>
+          <w:szCs w:val="20"/>
+          <w:lang w:val="en-IN"/>
+        </w:rPr>
+      </w:pPr>
+      <w:proofErr w:type="spellStart"/>
+      <w:proofErr w:type="gramStart"/>
+      <w:r>
+        <w:rPr>
+          <w:rFonts w:ascii="Bookman Old Style" w:hAnsi="Bookman Old Style"/>
+          <w:sz w:val="20"/>
+          <w:szCs w:val="20"/>
+          <w:lang w:val="en-IN"/>
+        </w:rPr>
+        <w:t>mvn</w:t>
+      </w:r>
+      <w:proofErr w:type="spellEnd"/>
+      <w:proofErr w:type="gramEnd"/>
+      <w:r>
+        <w:rPr>
+          <w:rFonts w:ascii="Bookman Old Style" w:hAnsi="Bookman Old Style"/>
+          <w:sz w:val="20"/>
+          <w:szCs w:val="20"/>
+          <w:lang w:val="en-IN"/>
+        </w:rPr>
+        <w:t xml:space="preserve"> test -</w:t>
+      </w:r>
+      <w:proofErr w:type="spellStart"/>
+      <w:r>
+        <w:rPr>
+          <w:rFonts w:ascii="Bookman Old Style" w:hAnsi="Bookman Old Style"/>
+          <w:sz w:val="20"/>
+          <w:szCs w:val="20"/>
+          <w:lang w:val="en-IN"/>
+        </w:rPr>
+        <w:t>Dcucumber.execution.dry</w:t>
+      </w:r>
+      <w:proofErr w:type="spellEnd"/>
+      <w:r>
+        <w:rPr>
+          <w:rFonts w:ascii="Bookman Old Style" w:hAnsi="Bookman Old Style"/>
+          <w:sz w:val="20"/>
+          <w:szCs w:val="20"/>
+          <w:lang w:val="en-IN"/>
+        </w:rPr>
+        <w:t>-run=false</w:t>
+      </w:r>
+      <w:r>
+        <w:rPr>
+          <w:rFonts w:ascii="Bookman Old Style" w:hAnsi="Bookman Old Style"/>
+          <w:sz w:val="20"/>
+          <w:szCs w:val="20"/>
+          <w:lang w:val="en-IN"/>
+        </w:rPr>
+        <w:t xml:space="preserve"> </w:t>
+      </w:r>
+      <w:r>
+        <w:rPr>
+          <w:rFonts w:ascii="Bookman Old Style" w:hAnsi="Bookman Old Style"/>
+          <w:sz w:val="20"/>
+          <w:szCs w:val="20"/>
+          <w:lang w:val="en-IN"/>
+        </w:rPr>
+        <w:t xml:space="preserve"> -</w:t>
+      </w:r>
+      <w:proofErr w:type="spellStart"/>
+      <w:r>
+        <w:rPr>
+          <w:rFonts w:ascii="Bookman Old Style" w:hAnsi="Bookman Old Style"/>
+          <w:sz w:val="20"/>
+          <w:szCs w:val="20"/>
+          <w:lang w:val="en-IN"/>
+        </w:rPr>
+        <w:t>Dcucumber.filter.tags</w:t>
+      </w:r>
+      <w:proofErr w:type="spellEnd"/>
+      <w:r>
+        <w:rPr>
+          <w:rFonts w:ascii="Bookman Old Style" w:hAnsi="Bookman Old Style"/>
+          <w:sz w:val="20"/>
+          <w:szCs w:val="20"/>
+          <w:lang w:val="en-IN"/>
+        </w:rPr>
+        <w:t>="@</w:t>
+      </w:r>
+      <w:proofErr w:type="spellStart"/>
+      <w:r>
+        <w:rPr>
+          <w:rFonts w:ascii="Bookman Old Style" w:hAnsi="Bookman Old Style"/>
+          <w:sz w:val="20"/>
+          <w:szCs w:val="20"/>
+          <w:lang w:val="en-IN"/>
+        </w:rPr>
+        <w:t>actitime</w:t>
+      </w:r>
+      <w:proofErr w:type="spellEnd"/>
+      <w:r>
+        <w:rPr>
+          <w:rFonts w:ascii="Bookman Old Style" w:hAnsi="Bookman Old Style"/>
+          <w:sz w:val="20"/>
+          <w:szCs w:val="20"/>
+          <w:lang w:val="en-IN"/>
+        </w:rPr>
+        <w:t>"</w:t>
+      </w:r>
+    </w:p>
+    <w:p>
+      <w:pPr>
+        <w:autoSpaceDE w:val="0"/>
+        <w:autoSpaceDN w:val="0"/>
+        <w:adjustRightInd w:val="0"/>
+        <w:spacing w:after="0" w:line="240" w:lineRule="auto"/>
+        <w:rPr>
+          <w:rFonts w:ascii="Bookman Old Style" w:hAnsi="Bookman Old Style"/>
+          <w:sz w:val="20"/>
+          <w:szCs w:val="20"/>
+          <w:lang w:val="en-IN"/>
+        </w:rPr>
+      </w:pPr>
+    </w:p>
+    <w:p>
+      <w:pPr>
+        <w:shd w:val="clear" w:color="auto" w:fill="EFEFEF"/>
+        <w:tabs>
+          <w:tab w:val="left" w:pos="916"/>
+          <w:tab w:val="left" w:pos="1832"/>
+          <w:tab w:val="left" w:pos="2748"/>
+          <w:tab w:val="left" w:pos="3664"/>
+          <w:tab w:val="left" w:pos="4580"/>
+          <w:tab w:val="left" w:pos="5496"/>
+          <w:tab w:val="left" w:pos="6412"/>
+          <w:tab w:val="left" w:pos="7328"/>
+          <w:tab w:val="left" w:pos="8244"/>
+          <w:tab w:val="left" w:pos="9160"/>
+          <w:tab w:val="left" w:pos="10076"/>
+          <w:tab w:val="left" w:pos="10992"/>
+          <w:tab w:val="left" w:pos="11908"/>
+          <w:tab w:val="left" w:pos="12824"/>
+          <w:tab w:val="left" w:pos="13740"/>
+          <w:tab w:val="left" w:pos="14656"/>
+        </w:tabs>
+        <w:spacing w:after="0" w:line="240" w:lineRule="auto"/>
+        <w:rPr>
+          <w:rFonts w:ascii="Courier New" w:eastAsia="Times New Roman" w:hAnsi="Courier New" w:cs="Courier New"/>
+          <w:color w:val="212529"/>
+          <w:sz w:val="20"/>
+        </w:rPr>
+      </w:pPr>
+      <w:proofErr w:type="spellStart"/>
+      <w:proofErr w:type="gramStart"/>
+      <w:r>
+        <w:rPr>
+          <w:rFonts w:ascii="Courier New" w:eastAsia="Times New Roman" w:hAnsi="Courier New" w:cs="Courier New"/>
+          <w:color w:val="212529"/>
+          <w:sz w:val="20"/>
+        </w:rPr>
+        <w:t>cucumber.ansi-colors.disabled</w:t>
+      </w:r>
+      <w:proofErr w:type="spellEnd"/>
+      <w:proofErr w:type="gramEnd"/>
+      <w:r>
+        <w:rPr>
+          <w:rFonts w:ascii="Courier New" w:eastAsia="Times New Roman" w:hAnsi="Courier New" w:cs="Courier New"/>
+          <w:color w:val="212529"/>
+          <w:sz w:val="20"/>
+        </w:rPr>
+        <w:t xml:space="preserve">=  # true or false. </w:t>
+      </w:r>
+      <w:proofErr w:type="gramStart"/>
+      <w:r>
+        <w:rPr>
+          <w:rFonts w:ascii="Courier New" w:eastAsia="Times New Roman" w:hAnsi="Courier New" w:cs="Courier New"/>
+          <w:color w:val="212529"/>
+          <w:sz w:val="20"/>
+        </w:rPr>
+        <w:t>default</w:t>
+      </w:r>
+      <w:proofErr w:type="gramEnd"/>
+      <w:r>
+        <w:rPr>
+          <w:rFonts w:ascii="Courier New" w:eastAsia="Times New Roman" w:hAnsi="Courier New" w:cs="Courier New"/>
+          <w:color w:val="212529"/>
+          <w:sz w:val="20"/>
+        </w:rPr>
+        <w:t xml:space="preserve">: false                     </w:t>
+      </w:r>
+    </w:p>
+    <w:p>
+      <w:pPr>
+        <w:shd w:val="clear" w:color="auto" w:fill="EFEFEF"/>
+        <w:tabs>
+          <w:tab w:val="left" w:pos="916"/>
+          <w:tab w:val="left" w:pos="1832"/>
+          <w:tab w:val="left" w:pos="2748"/>
+          <w:tab w:val="left" w:pos="3664"/>
+          <w:tab w:val="left" w:pos="4580"/>
+          <w:tab w:val="left" w:pos="5496"/>
+          <w:tab w:val="left" w:pos="6412"/>
+          <w:tab w:val="left" w:pos="7328"/>
+          <w:tab w:val="left" w:pos="8244"/>
+          <w:tab w:val="left" w:pos="9160"/>
+          <w:tab w:val="left" w:pos="10076"/>
+          <w:tab w:val="left" w:pos="10992"/>
+          <w:tab w:val="left" w:pos="11908"/>
+          <w:tab w:val="left" w:pos="12824"/>
+          <w:tab w:val="left" w:pos="13740"/>
+          <w:tab w:val="left" w:pos="14656"/>
+        </w:tabs>
+        <w:spacing w:after="0" w:line="240" w:lineRule="auto"/>
+        <w:rPr>
+          <w:rFonts w:ascii="Courier New" w:eastAsia="Times New Roman" w:hAnsi="Courier New" w:cs="Courier New"/>
+          <w:color w:val="212529"/>
+          <w:sz w:val="20"/>
+        </w:rPr>
+      </w:pPr>
+      <w:proofErr w:type="spellStart"/>
+      <w:proofErr w:type="gramStart"/>
+      <w:r>
+        <w:rPr>
+          <w:rFonts w:ascii="Courier New" w:eastAsia="Times New Roman" w:hAnsi="Courier New" w:cs="Courier New"/>
+          <w:color w:val="212529"/>
+          <w:sz w:val="20"/>
+        </w:rPr>
+        <w:t>cucumber.execution.dry</w:t>
+      </w:r>
+      <w:proofErr w:type="spellEnd"/>
+      <w:r>
+        <w:rPr>
+          <w:rFonts w:ascii="Courier New" w:eastAsia="Times New Roman" w:hAnsi="Courier New" w:cs="Courier New"/>
+          <w:color w:val="212529"/>
+          <w:sz w:val="20"/>
+        </w:rPr>
+        <w:t>-run</w:t>
+      </w:r>
+      <w:proofErr w:type="gramEnd"/>
+      <w:r>
+        <w:rPr>
+          <w:rFonts w:ascii="Courier New" w:eastAsia="Times New Roman" w:hAnsi="Courier New" w:cs="Courier New"/>
+          <w:color w:val="212529"/>
+          <w:sz w:val="20"/>
+        </w:rPr>
+        <w:t xml:space="preserve">=     # true or false. </w:t>
+      </w:r>
+      <w:proofErr w:type="gramStart"/>
+      <w:r>
+        <w:rPr>
+          <w:rFonts w:ascii="Courier New" w:eastAsia="Times New Roman" w:hAnsi="Courier New" w:cs="Courier New"/>
+          <w:color w:val="212529"/>
+          <w:sz w:val="20"/>
+        </w:rPr>
+        <w:t>default</w:t>
+      </w:r>
+      <w:proofErr w:type="gramEnd"/>
+      <w:r>
+        <w:rPr>
+          <w:rFonts w:ascii="Courier New" w:eastAsia="Times New Roman" w:hAnsi="Courier New" w:cs="Courier New"/>
+          <w:color w:val="212529"/>
+          <w:sz w:val="20"/>
+        </w:rPr>
+        <w:t xml:space="preserve">: false </w:t>
+      </w:r>
+    </w:p>
+    <w:p>
+      <w:pPr>
+        <w:shd w:val="clear" w:color="auto" w:fill="EFEFEF"/>
+        <w:tabs>
+          <w:tab w:val="left" w:pos="916"/>
+          <w:tab w:val="left" w:pos="1832"/>
+          <w:tab w:val="left" w:pos="2748"/>
+          <w:tab w:val="left" w:pos="3664"/>
+          <w:tab w:val="left" w:pos="4580"/>
+          <w:tab w:val="left" w:pos="5496"/>
+          <w:tab w:val="left" w:pos="6412"/>
+          <w:tab w:val="left" w:pos="7328"/>
+          <w:tab w:val="left" w:pos="8244"/>
+          <w:tab w:val="left" w:pos="9160"/>
+          <w:tab w:val="left" w:pos="10076"/>
+          <w:tab w:val="left" w:pos="10992"/>
+          <w:tab w:val="left" w:pos="11908"/>
+          <w:tab w:val="left" w:pos="12824"/>
+          <w:tab w:val="left" w:pos="13740"/>
+          <w:tab w:val="left" w:pos="14656"/>
+        </w:tabs>
+        <w:spacing w:after="0" w:line="240" w:lineRule="auto"/>
+        <w:rPr>
+          <w:rFonts w:ascii="Courier New" w:eastAsia="Times New Roman" w:hAnsi="Courier New" w:cs="Courier New"/>
+          <w:color w:val="212529"/>
+          <w:sz w:val="20"/>
+        </w:rPr>
+      </w:pPr>
+      <w:proofErr w:type="spellStart"/>
+      <w:r>
+        <w:rPr>
+          <w:rFonts w:ascii="Courier New" w:eastAsia="Times New Roman" w:hAnsi="Courier New" w:cs="Courier New"/>
+          <w:color w:val="212529"/>
+          <w:sz w:val="20"/>
+        </w:rPr>
+        <w:t>cucumber.execution.limit</w:t>
+      </w:r>
+      <w:proofErr w:type="spellEnd"/>
+      <w:r>
+        <w:rPr>
+          <w:rFonts w:ascii="Courier New" w:eastAsia="Times New Roman" w:hAnsi="Courier New" w:cs="Courier New"/>
+          <w:color w:val="212529"/>
+          <w:sz w:val="20"/>
+        </w:rPr>
+        <w:t xml:space="preserve">=       # number of scenarios to execute (CLI only).  </w:t>
+      </w:r>
+    </w:p>
+    <w:p>
+      <w:pPr>
+        <w:shd w:val="clear" w:color="auto" w:fill="EFEFEF"/>
+        <w:tabs>
+          <w:tab w:val="left" w:pos="916"/>
+          <w:tab w:val="left" w:pos="1832"/>
+          <w:tab w:val="left" w:pos="2748"/>
+          <w:tab w:val="left" w:pos="3664"/>
+          <w:tab w:val="left" w:pos="4580"/>
+          <w:tab w:val="left" w:pos="5496"/>
+          <w:tab w:val="left" w:pos="6412"/>
+          <w:tab w:val="left" w:pos="7328"/>
+          <w:tab w:val="left" w:pos="8244"/>
+          <w:tab w:val="left" w:pos="9160"/>
+          <w:tab w:val="left" w:pos="10076"/>
+          <w:tab w:val="left" w:pos="10992"/>
+          <w:tab w:val="left" w:pos="11908"/>
+          <w:tab w:val="left" w:pos="12824"/>
+          <w:tab w:val="left" w:pos="13740"/>
+          <w:tab w:val="left" w:pos="14656"/>
+        </w:tabs>
+        <w:spacing w:after="0" w:line="240" w:lineRule="auto"/>
+        <w:rPr>
+          <w:rFonts w:ascii="Courier New" w:eastAsia="Times New Roman" w:hAnsi="Courier New" w:cs="Courier New"/>
+          <w:color w:val="212529"/>
+          <w:sz w:val="20"/>
+        </w:rPr>
+      </w:pPr>
+      <w:proofErr w:type="spellStart"/>
+      <w:r>
+        <w:rPr>
+          <w:rFonts w:ascii="Courier New" w:eastAsia="Times New Roman" w:hAnsi="Courier New" w:cs="Courier New"/>
+          <w:color w:val="212529"/>
+          <w:sz w:val="20"/>
+        </w:rPr>
+        <w:t>cucumber.execution.order</w:t>
+      </w:r>
+      <w:proofErr w:type="spellEnd"/>
+      <w:r>
+        <w:rPr>
+          <w:rFonts w:ascii="Courier New" w:eastAsia="Times New Roman" w:hAnsi="Courier New" w:cs="Courier New"/>
+          <w:color w:val="212529"/>
+          <w:sz w:val="20"/>
+        </w:rPr>
+        <w:t>=       # lexical, reverse, random or random</w:t>
+      </w:r>
+      <w:proofErr w:type="gramStart"/>
+      <w:r>
+        <w:rPr>
+          <w:rFonts w:ascii="Courier New" w:eastAsia="Times New Roman" w:hAnsi="Courier New" w:cs="Courier New"/>
+          <w:color w:val="212529"/>
+          <w:sz w:val="20"/>
+        </w:rPr>
+        <w:t>:[</w:t>
+      </w:r>
+      <w:proofErr w:type="gramEnd"/>
+      <w:r>
+        <w:rPr>
+          <w:rFonts w:ascii="Courier New" w:eastAsia="Times New Roman" w:hAnsi="Courier New" w:cs="Courier New"/>
+          <w:color w:val="212529"/>
+          <w:sz w:val="20"/>
+        </w:rPr>
+        <w:t xml:space="preserve">seed] (CLI only). </w:t>
+      </w:r>
+      <w:proofErr w:type="gramStart"/>
+      <w:r>
+        <w:rPr>
+          <w:rFonts w:ascii="Courier New" w:eastAsia="Times New Roman" w:hAnsi="Courier New" w:cs="Courier New"/>
+          <w:color w:val="212529"/>
+          <w:sz w:val="20"/>
+        </w:rPr>
+        <w:t>default</w:t>
+      </w:r>
+      <w:proofErr w:type="gramEnd"/>
+      <w:r>
+        <w:rPr>
+          <w:rFonts w:ascii="Courier New" w:eastAsia="Times New Roman" w:hAnsi="Courier New" w:cs="Courier New"/>
+          <w:color w:val="212529"/>
+          <w:sz w:val="20"/>
+        </w:rPr>
+        <w:t>: lexical</w:t>
+      </w:r>
+    </w:p>
+    <w:p>
+      <w:pPr>
+        <w:shd w:val="clear" w:color="auto" w:fill="EFEFEF"/>
+        <w:tabs>
+          <w:tab w:val="left" w:pos="916"/>
+          <w:tab w:val="left" w:pos="1832"/>
+          <w:tab w:val="left" w:pos="2748"/>
+          <w:tab w:val="left" w:pos="3664"/>
+          <w:tab w:val="left" w:pos="4580"/>
+          <w:tab w:val="left" w:pos="5496"/>
+          <w:tab w:val="left" w:pos="6412"/>
+          <w:tab w:val="left" w:pos="7328"/>
+          <w:tab w:val="left" w:pos="8244"/>
+          <w:tab w:val="left" w:pos="9160"/>
+          <w:tab w:val="left" w:pos="10076"/>
+          <w:tab w:val="left" w:pos="10992"/>
+          <w:tab w:val="left" w:pos="11908"/>
+          <w:tab w:val="left" w:pos="12824"/>
+          <w:tab w:val="left" w:pos="13740"/>
+          <w:tab w:val="left" w:pos="14656"/>
+        </w:tabs>
+        <w:spacing w:after="0" w:line="240" w:lineRule="auto"/>
+        <w:rPr>
+          <w:rFonts w:ascii="Courier New" w:eastAsia="Times New Roman" w:hAnsi="Courier New" w:cs="Courier New"/>
+          <w:color w:val="212529"/>
+          <w:sz w:val="20"/>
+        </w:rPr>
+      </w:pPr>
+      <w:proofErr w:type="spellStart"/>
+      <w:r>
+        <w:rPr>
+          <w:rFonts w:ascii="Courier New" w:eastAsia="Times New Roman" w:hAnsi="Courier New" w:cs="Courier New"/>
+          <w:color w:val="212529"/>
+          <w:sz w:val="20"/>
+        </w:rPr>
+        <w:t>cucumber.execution.strict</w:t>
+      </w:r>
+      <w:proofErr w:type="spellEnd"/>
+      <w:r>
+        <w:rPr>
+          <w:rFonts w:ascii="Courier New" w:eastAsia="Times New Roman" w:hAnsi="Courier New" w:cs="Courier New"/>
+          <w:color w:val="212529"/>
+          <w:sz w:val="20"/>
+        </w:rPr>
+        <w:t xml:space="preserve">=      # true or false. </w:t>
+      </w:r>
+      <w:proofErr w:type="gramStart"/>
+      <w:r>
+        <w:rPr>
+          <w:rFonts w:ascii="Courier New" w:eastAsia="Times New Roman" w:hAnsi="Courier New" w:cs="Courier New"/>
+          <w:color w:val="212529"/>
+          <w:sz w:val="20"/>
+        </w:rPr>
+        <w:t>default</w:t>
+      </w:r>
+      <w:proofErr w:type="gramEnd"/>
+      <w:r>
+        <w:rPr>
+          <w:rFonts w:ascii="Courier New" w:eastAsia="Times New Roman" w:hAnsi="Courier New" w:cs="Courier New"/>
+          <w:color w:val="212529"/>
+          <w:sz w:val="20"/>
+        </w:rPr>
+        <w:t>: true.</w:t>
+      </w:r>
+    </w:p>
+    <w:p>
+      <w:pPr>
+        <w:shd w:val="clear" w:color="auto" w:fill="EFEFEF"/>
+        <w:tabs>
+          <w:tab w:val="left" w:pos="916"/>
+          <w:tab w:val="left" w:pos="1832"/>
+          <w:tab w:val="left" w:pos="2748"/>
+          <w:tab w:val="left" w:pos="3664"/>
+          <w:tab w:val="left" w:pos="4580"/>
+          <w:tab w:val="left" w:pos="5496"/>
+          <w:tab w:val="left" w:pos="6412"/>
+          <w:tab w:val="left" w:pos="7328"/>
+          <w:tab w:val="left" w:pos="8244"/>
+          <w:tab w:val="left" w:pos="9160"/>
+          <w:tab w:val="left" w:pos="10076"/>
+          <w:tab w:val="left" w:pos="10992"/>
+          <w:tab w:val="left" w:pos="11908"/>
+          <w:tab w:val="left" w:pos="12824"/>
+          <w:tab w:val="left" w:pos="13740"/>
+          <w:tab w:val="left" w:pos="14656"/>
+        </w:tabs>
+        <w:spacing w:after="0" w:line="240" w:lineRule="auto"/>
+        <w:rPr>
+          <w:rFonts w:ascii="Courier New" w:eastAsia="Times New Roman" w:hAnsi="Courier New" w:cs="Courier New"/>
+          <w:color w:val="212529"/>
+          <w:sz w:val="20"/>
+        </w:rPr>
+      </w:pPr>
+      <w:proofErr w:type="spellStart"/>
+      <w:r>
+        <w:rPr>
+          <w:rFonts w:ascii="Courier New" w:eastAsia="Times New Roman" w:hAnsi="Courier New" w:cs="Courier New"/>
+          <w:color w:val="212529"/>
+          <w:sz w:val="20"/>
+        </w:rPr>
+        <w:t>cucumber.execution.wip</w:t>
+      </w:r>
+      <w:proofErr w:type="spellEnd"/>
+      <w:r>
+        <w:rPr>
+          <w:rFonts w:ascii="Courier New" w:eastAsia="Times New Roman" w:hAnsi="Courier New" w:cs="Courier New"/>
+          <w:color w:val="212529"/>
+          <w:sz w:val="20"/>
+        </w:rPr>
+        <w:t xml:space="preserve">=         # true or false. </w:t>
+      </w:r>
+      <w:proofErr w:type="gramStart"/>
+      <w:r>
+        <w:rPr>
+          <w:rFonts w:ascii="Courier New" w:eastAsia="Times New Roman" w:hAnsi="Courier New" w:cs="Courier New"/>
+          <w:color w:val="212529"/>
+          <w:sz w:val="20"/>
+        </w:rPr>
+        <w:t>default</w:t>
+      </w:r>
+      <w:proofErr w:type="gramEnd"/>
+      <w:r>
+        <w:rPr>
+          <w:rFonts w:ascii="Courier New" w:eastAsia="Times New Roman" w:hAnsi="Courier New" w:cs="Courier New"/>
+          <w:color w:val="212529"/>
+          <w:sz w:val="20"/>
+        </w:rPr>
+        <w:t>: false.</w:t>
+      </w:r>
+    </w:p>
+    <w:p>
+      <w:pPr>
+        <w:shd w:val="clear" w:color="auto" w:fill="EFEFEF"/>
+        <w:tabs>
+          <w:tab w:val="left" w:pos="916"/>
+          <w:tab w:val="left" w:pos="1832"/>
+          <w:tab w:val="left" w:pos="2748"/>
+          <w:tab w:val="left" w:pos="3664"/>
+          <w:tab w:val="left" w:pos="4580"/>
+          <w:tab w:val="left" w:pos="5496"/>
+          <w:tab w:val="left" w:pos="6412"/>
+          <w:tab w:val="left" w:pos="7328"/>
+          <w:tab w:val="left" w:pos="8244"/>
+          <w:tab w:val="left" w:pos="9160"/>
+          <w:tab w:val="left" w:pos="10076"/>
+          <w:tab w:val="left" w:pos="10992"/>
+          <w:tab w:val="left" w:pos="11908"/>
+          <w:tab w:val="left" w:pos="12824"/>
+          <w:tab w:val="left" w:pos="13740"/>
+          <w:tab w:val="left" w:pos="14656"/>
+        </w:tabs>
+        <w:spacing w:after="0" w:line="240" w:lineRule="auto"/>
+        <w:rPr>
+          <w:rFonts w:ascii="Courier New" w:eastAsia="Times New Roman" w:hAnsi="Courier New" w:cs="Courier New"/>
+          <w:color w:val="212529"/>
+          <w:sz w:val="20"/>
+        </w:rPr>
+      </w:pPr>
+      <w:proofErr w:type="spellStart"/>
+      <w:r>
+        <w:rPr>
+          <w:rFonts w:ascii="Courier New" w:eastAsia="Times New Roman" w:hAnsi="Courier New" w:cs="Courier New"/>
+          <w:color w:val="212529"/>
+          <w:sz w:val="20"/>
+        </w:rPr>
+        <w:t>cucumber.features</w:t>
+      </w:r>
+      <w:proofErr w:type="spellEnd"/>
+      <w:r>
+        <w:rPr>
+          <w:rFonts w:ascii="Courier New" w:eastAsia="Times New Roman" w:hAnsi="Courier New" w:cs="Courier New"/>
+          <w:color w:val="212529"/>
+          <w:sz w:val="20"/>
+        </w:rPr>
+        <w:t xml:space="preserve">=              # command separated paths to feature files. </w:t>
+      </w:r>
+      <w:proofErr w:type="gramStart"/>
+      <w:r>
+        <w:rPr>
+          <w:rFonts w:ascii="Courier New" w:eastAsia="Times New Roman" w:hAnsi="Courier New" w:cs="Courier New"/>
+          <w:color w:val="212529"/>
+          <w:sz w:val="20"/>
+        </w:rPr>
+        <w:t>example</w:t>
+      </w:r>
+      <w:proofErr w:type="gramEnd"/>
+      <w:r>
+        <w:rPr>
+          <w:rFonts w:ascii="Courier New" w:eastAsia="Times New Roman" w:hAnsi="Courier New" w:cs="Courier New"/>
+          <w:color w:val="212529"/>
+          <w:sz w:val="20"/>
+        </w:rPr>
+        <w:t>: path/</w:t>
+      </w:r>
+      <w:proofErr w:type="spellStart"/>
+      <w:r>
+        <w:rPr>
+          <w:rFonts w:ascii="Courier New" w:eastAsia="Times New Roman" w:hAnsi="Courier New" w:cs="Courier New"/>
+          <w:color w:val="212529"/>
+          <w:sz w:val="20"/>
+        </w:rPr>
+        <w:t>to</w:t>
+      </w:r>
+      <w:proofErr w:type="spellEnd"/>
+      <w:r>
+        <w:rPr>
+          <w:rFonts w:ascii="Courier New" w:eastAsia="Times New Roman" w:hAnsi="Courier New" w:cs="Courier New"/>
+          <w:color w:val="212529"/>
+          <w:sz w:val="20"/>
+        </w:rPr>
+        <w:t>/</w:t>
+      </w:r>
+      <w:proofErr w:type="spellStart"/>
+      <w:r>
+        <w:rPr>
+          <w:rFonts w:ascii="Courier New" w:eastAsia="Times New Roman" w:hAnsi="Courier New" w:cs="Courier New"/>
+          <w:color w:val="212529"/>
+          <w:sz w:val="20"/>
+        </w:rPr>
+        <w:t>example.feature</w:t>
+      </w:r>
+      <w:proofErr w:type="spellEnd"/>
+      <w:r>
+        <w:rPr>
+          <w:rFonts w:ascii="Courier New" w:eastAsia="Times New Roman" w:hAnsi="Courier New" w:cs="Courier New"/>
+          <w:color w:val="212529"/>
+          <w:sz w:val="20"/>
+        </w:rPr>
+        <w:t>, path/</w:t>
+      </w:r>
+      <w:proofErr w:type="spellStart"/>
+      <w:r>
+        <w:rPr>
+          <w:rFonts w:ascii="Courier New" w:eastAsia="Times New Roman" w:hAnsi="Courier New" w:cs="Courier New"/>
+          <w:color w:val="212529"/>
+          <w:sz w:val="20"/>
+        </w:rPr>
+        <w:t>to</w:t>
+      </w:r>
+      <w:proofErr w:type="spellEnd"/>
+      <w:r>
+        <w:rPr>
+          <w:rFonts w:ascii="Courier New" w:eastAsia="Times New Roman" w:hAnsi="Courier New" w:cs="Courier New"/>
+          <w:color w:val="212529"/>
+          <w:sz w:val="20"/>
+        </w:rPr>
+        <w:t>/</w:t>
+      </w:r>
+      <w:proofErr w:type="spellStart"/>
+      <w:r>
+        <w:rPr>
+          <w:rFonts w:ascii="Courier New" w:eastAsia="Times New Roman" w:hAnsi="Courier New" w:cs="Courier New"/>
+          <w:color w:val="212529"/>
+          <w:sz w:val="20"/>
+        </w:rPr>
+        <w:t>other.feature</w:t>
+      </w:r>
+      <w:proofErr w:type="spellEnd"/>
+      <w:r>
+        <w:rPr>
+          <w:rFonts w:ascii="Courier New" w:eastAsia="Times New Roman" w:hAnsi="Courier New" w:cs="Courier New"/>
+          <w:color w:val="212529"/>
+          <w:sz w:val="20"/>
+        </w:rPr>
+        <w:t xml:space="preserve">  </w:t>
+      </w:r>
+    </w:p>
+    <w:p>
+      <w:pPr>
+        <w:shd w:val="clear" w:color="auto" w:fill="EFEFEF"/>
+        <w:tabs>
+          <w:tab w:val="left" w:pos="916"/>
+          <w:tab w:val="left" w:pos="1832"/>
+          <w:tab w:val="left" w:pos="2748"/>
+          <w:tab w:val="left" w:pos="3664"/>
+          <w:tab w:val="left" w:pos="4580"/>
+          <w:tab w:val="left" w:pos="5496"/>
+          <w:tab w:val="left" w:pos="6412"/>
+          <w:tab w:val="left" w:pos="7328"/>
+          <w:tab w:val="left" w:pos="8244"/>
+          <w:tab w:val="left" w:pos="9160"/>
+          <w:tab w:val="left" w:pos="10076"/>
+          <w:tab w:val="left" w:pos="10992"/>
+          <w:tab w:val="left" w:pos="11908"/>
+          <w:tab w:val="left" w:pos="12824"/>
+          <w:tab w:val="left" w:pos="13740"/>
+          <w:tab w:val="left" w:pos="14656"/>
+        </w:tabs>
+        <w:spacing w:after="0" w:line="240" w:lineRule="auto"/>
+        <w:rPr>
+          <w:rFonts w:ascii="Courier New" w:eastAsia="Times New Roman" w:hAnsi="Courier New" w:cs="Courier New"/>
+          <w:color w:val="212529"/>
+          <w:sz w:val="20"/>
+        </w:rPr>
+      </w:pPr>
+      <w:r>
+        <w:rPr>
+          <w:rFonts w:ascii="Courier New" w:eastAsia="Times New Roman" w:hAnsi="Courier New" w:cs="Courier New"/>
+          <w:color w:val="212529"/>
+          <w:sz w:val="20"/>
+        </w:rPr>
+        <w:t xml:space="preserve">cucumber.filter.name=           # </w:t>
+      </w:r>
+      <w:proofErr w:type="spellStart"/>
+      <w:r>
+        <w:rPr>
+          <w:rFonts w:ascii="Courier New" w:eastAsia="Times New Roman" w:hAnsi="Courier New" w:cs="Courier New"/>
+          <w:color w:val="212529"/>
+          <w:sz w:val="20"/>
+        </w:rPr>
+        <w:t>regex</w:t>
+      </w:r>
+      <w:proofErr w:type="spellEnd"/>
+      <w:r>
+        <w:rPr>
+          <w:rFonts w:ascii="Courier New" w:eastAsia="Times New Roman" w:hAnsi="Courier New" w:cs="Courier New"/>
+          <w:color w:val="212529"/>
+          <w:sz w:val="20"/>
+        </w:rPr>
+        <w:t xml:space="preserve">. </w:t>
+      </w:r>
+      <w:proofErr w:type="gramStart"/>
+      <w:r>
+        <w:rPr>
+          <w:rFonts w:ascii="Courier New" w:eastAsia="Times New Roman" w:hAnsi="Courier New" w:cs="Courier New"/>
+          <w:color w:val="212529"/>
+          <w:sz w:val="20"/>
+        </w:rPr>
+        <w:t>example</w:t>
+      </w:r>
+      <w:proofErr w:type="gramEnd"/>
+      <w:r>
+        <w:rPr>
+          <w:rFonts w:ascii="Courier New" w:eastAsia="Times New Roman" w:hAnsi="Courier New" w:cs="Courier New"/>
+          <w:color w:val="212529"/>
+          <w:sz w:val="20"/>
+        </w:rPr>
+        <w:t>: .*Hello.*</w:t>
+      </w:r>
+    </w:p>
+    <w:p>
+      <w:pPr>
+        <w:shd w:val="clear" w:color="auto" w:fill="EFEFEF"/>
+        <w:tabs>
+          <w:tab w:val="left" w:pos="916"/>
+          <w:tab w:val="left" w:pos="1832"/>
+          <w:tab w:val="left" w:pos="2748"/>
+          <w:tab w:val="left" w:pos="3664"/>
+          <w:tab w:val="left" w:pos="4580"/>
+          <w:tab w:val="left" w:pos="5496"/>
+          <w:tab w:val="left" w:pos="6412"/>
+          <w:tab w:val="left" w:pos="7328"/>
+          <w:tab w:val="left" w:pos="8244"/>
+          <w:tab w:val="left" w:pos="9160"/>
+          <w:tab w:val="left" w:pos="10076"/>
+          <w:tab w:val="left" w:pos="10992"/>
+          <w:tab w:val="left" w:pos="11908"/>
+          <w:tab w:val="left" w:pos="12824"/>
+          <w:tab w:val="left" w:pos="13740"/>
+          <w:tab w:val="left" w:pos="14656"/>
+        </w:tabs>
+        <w:spacing w:after="0" w:line="240" w:lineRule="auto"/>
+        <w:rPr>
+          <w:rFonts w:ascii="Courier New" w:eastAsia="Times New Roman" w:hAnsi="Courier New" w:cs="Courier New"/>
+          <w:color w:val="212529"/>
+          <w:sz w:val="20"/>
+        </w:rPr>
+      </w:pPr>
+      <w:proofErr w:type="spellStart"/>
+      <w:r>
+        <w:rPr>
+          <w:rFonts w:ascii="Courier New" w:eastAsia="Times New Roman" w:hAnsi="Courier New" w:cs="Courier New"/>
+          <w:color w:val="212529"/>
+          <w:sz w:val="20"/>
+        </w:rPr>
+        <w:t>cucumber.filter.tags</w:t>
+      </w:r>
+      <w:proofErr w:type="spellEnd"/>
+      <w:r>
+        <w:rPr>
+          <w:rFonts w:ascii="Courier New" w:eastAsia="Times New Roman" w:hAnsi="Courier New" w:cs="Courier New"/>
+          <w:color w:val="212529"/>
+          <w:sz w:val="20"/>
+        </w:rPr>
+        <w:t xml:space="preserve">=           # tag expression. </w:t>
+      </w:r>
+      <w:proofErr w:type="gramStart"/>
+      <w:r>
+        <w:rPr>
+          <w:rFonts w:ascii="Courier New" w:eastAsia="Times New Roman" w:hAnsi="Courier New" w:cs="Courier New"/>
+          <w:color w:val="212529"/>
+          <w:sz w:val="20"/>
+        </w:rPr>
+        <w:t>example</w:t>
+      </w:r>
+      <w:proofErr w:type="gramEnd"/>
+      <w:r>
+        <w:rPr>
+          <w:rFonts w:ascii="Courier New" w:eastAsia="Times New Roman" w:hAnsi="Courier New" w:cs="Courier New"/>
+          <w:color w:val="212529"/>
+          <w:sz w:val="20"/>
+        </w:rPr>
+        <w:t xml:space="preserve">: @smoke and not @slow </w:t>
+      </w:r>
+    </w:p>
+    <w:p>
+      <w:pPr>
+        <w:shd w:val="clear" w:color="auto" w:fill="EFEFEF"/>
+        <w:tabs>
+          <w:tab w:val="left" w:pos="916"/>
+          <w:tab w:val="left" w:pos="1832"/>
+          <w:tab w:val="left" w:pos="2748"/>
+          <w:tab w:val="left" w:pos="3664"/>
+          <w:tab w:val="left" w:pos="4580"/>
+          <w:tab w:val="left" w:pos="5496"/>
+          <w:tab w:val="left" w:pos="6412"/>
+          <w:tab w:val="left" w:pos="7328"/>
+          <w:tab w:val="left" w:pos="8244"/>
+          <w:tab w:val="left" w:pos="9160"/>
+          <w:tab w:val="left" w:pos="10076"/>
+          <w:tab w:val="left" w:pos="10992"/>
+          <w:tab w:val="left" w:pos="11908"/>
+          <w:tab w:val="left" w:pos="12824"/>
+          <w:tab w:val="left" w:pos="13740"/>
+          <w:tab w:val="left" w:pos="14656"/>
+        </w:tabs>
+        <w:spacing w:after="0" w:line="240" w:lineRule="auto"/>
+        <w:rPr>
+          <w:rFonts w:ascii="Courier New" w:eastAsia="Times New Roman" w:hAnsi="Courier New" w:cs="Courier New"/>
+          <w:color w:val="212529"/>
+          <w:sz w:val="20"/>
+        </w:rPr>
+      </w:pPr>
+      <w:proofErr w:type="spellStart"/>
+      <w:r>
+        <w:rPr>
+          <w:rFonts w:ascii="Courier New" w:eastAsia="Times New Roman" w:hAnsi="Courier New" w:cs="Courier New"/>
+          <w:color w:val="212529"/>
+          <w:sz w:val="20"/>
+        </w:rPr>
+        <w:t>cucumber.glue</w:t>
+      </w:r>
+      <w:proofErr w:type="spellEnd"/>
+      <w:r>
+        <w:rPr>
+          <w:rFonts w:ascii="Courier New" w:eastAsia="Times New Roman" w:hAnsi="Courier New" w:cs="Courier New"/>
+          <w:color w:val="212529"/>
+          <w:sz w:val="20"/>
+        </w:rPr>
+        <w:t xml:space="preserve">=                  # comma separated package names. </w:t>
+      </w:r>
+      <w:proofErr w:type="gramStart"/>
+      <w:r>
+        <w:rPr>
+          <w:rFonts w:ascii="Courier New" w:eastAsia="Times New Roman" w:hAnsi="Courier New" w:cs="Courier New"/>
+          <w:color w:val="212529"/>
+          <w:sz w:val="20"/>
+        </w:rPr>
+        <w:t>example</w:t>
+      </w:r>
+      <w:proofErr w:type="gramEnd"/>
+      <w:r>
+        <w:rPr>
+          <w:rFonts w:ascii="Courier New" w:eastAsia="Times New Roman" w:hAnsi="Courier New" w:cs="Courier New"/>
+          <w:color w:val="212529"/>
+          <w:sz w:val="20"/>
+        </w:rPr>
+        <w:t xml:space="preserve">: </w:t>
+      </w:r>
+      <w:proofErr w:type="spellStart"/>
+      <w:r>
+        <w:rPr>
+          <w:rFonts w:ascii="Courier New" w:eastAsia="Times New Roman" w:hAnsi="Courier New" w:cs="Courier New"/>
+          <w:color w:val="212529"/>
+          <w:sz w:val="20"/>
+        </w:rPr>
+        <w:t>com.example.glue</w:t>
+      </w:r>
+      <w:proofErr w:type="spellEnd"/>
+      <w:r>
+        <w:rPr>
+          <w:rFonts w:ascii="Courier New" w:eastAsia="Times New Roman" w:hAnsi="Courier New" w:cs="Courier New"/>
+          <w:color w:val="212529"/>
+          <w:sz w:val="20"/>
+        </w:rPr>
+        <w:t xml:space="preserve">  </w:t>
+      </w:r>
+    </w:p>
+    <w:p>
+      <w:pPr>
+        <w:shd w:val="clear" w:color="auto" w:fill="EFEFEF"/>
+        <w:tabs>
+          <w:tab w:val="left" w:pos="916"/>
+          <w:tab w:val="left" w:pos="1832"/>
+          <w:tab w:val="left" w:pos="2748"/>
+          <w:tab w:val="left" w:pos="3664"/>
+          <w:tab w:val="left" w:pos="4580"/>
+          <w:tab w:val="left" w:pos="5496"/>
+          <w:tab w:val="left" w:pos="6412"/>
+          <w:tab w:val="left" w:pos="7328"/>
+          <w:tab w:val="left" w:pos="8244"/>
+          <w:tab w:val="left" w:pos="9160"/>
+          <w:tab w:val="left" w:pos="10076"/>
+          <w:tab w:val="left" w:pos="10992"/>
+          <w:tab w:val="left" w:pos="11908"/>
+          <w:tab w:val="left" w:pos="12824"/>
+          <w:tab w:val="left" w:pos="13740"/>
+          <w:tab w:val="left" w:pos="14656"/>
+        </w:tabs>
+        <w:spacing w:after="0" w:line="240" w:lineRule="auto"/>
+        <w:rPr>
+          <w:rFonts w:ascii="Courier New" w:eastAsia="Times New Roman" w:hAnsi="Courier New" w:cs="Courier New"/>
+          <w:color w:val="212529"/>
+          <w:sz w:val="20"/>
+        </w:rPr>
+      </w:pPr>
+      <w:proofErr w:type="spellStart"/>
+      <w:r>
+        <w:rPr>
+          <w:rFonts w:ascii="Courier New" w:eastAsia="Times New Roman" w:hAnsi="Courier New" w:cs="Courier New"/>
+          <w:color w:val="212529"/>
+          <w:sz w:val="20"/>
+        </w:rPr>
+        <w:t>cucumber.plugin</w:t>
+      </w:r>
+      <w:proofErr w:type="spellEnd"/>
+      <w:r>
+        <w:rPr>
+          <w:rFonts w:ascii="Courier New" w:eastAsia="Times New Roman" w:hAnsi="Courier New" w:cs="Courier New"/>
+          <w:color w:val="212529"/>
+          <w:sz w:val="20"/>
+        </w:rPr>
+        <w:t xml:space="preserve">=                # comma separated </w:t>
+      </w:r>
+      <w:proofErr w:type="spellStart"/>
+      <w:r>
+        <w:rPr>
+          <w:rFonts w:ascii="Courier New" w:eastAsia="Times New Roman" w:hAnsi="Courier New" w:cs="Courier New"/>
+          <w:color w:val="212529"/>
+          <w:sz w:val="20"/>
+        </w:rPr>
+        <w:t>plugin</w:t>
+      </w:r>
+      <w:proofErr w:type="spellEnd"/>
+      <w:r>
+        <w:rPr>
+          <w:rFonts w:ascii="Courier New" w:eastAsia="Times New Roman" w:hAnsi="Courier New" w:cs="Courier New"/>
+          <w:color w:val="212529"/>
+          <w:sz w:val="20"/>
+        </w:rPr>
+        <w:t xml:space="preserve"> strings. </w:t>
+      </w:r>
+      <w:proofErr w:type="gramStart"/>
+      <w:r>
+        <w:rPr>
+          <w:rFonts w:ascii="Courier New" w:eastAsia="Times New Roman" w:hAnsi="Courier New" w:cs="Courier New"/>
+          <w:color w:val="212529"/>
+          <w:sz w:val="20"/>
+        </w:rPr>
+        <w:t>example</w:t>
+      </w:r>
+      <w:proofErr w:type="gramEnd"/>
+      <w:r>
+        <w:rPr>
+          <w:rFonts w:ascii="Courier New" w:eastAsia="Times New Roman" w:hAnsi="Courier New" w:cs="Courier New"/>
+          <w:color w:val="212529"/>
+          <w:sz w:val="20"/>
+        </w:rPr>
+        <w:t xml:space="preserve">: pretty, </w:t>
+      </w:r>
+      <w:proofErr w:type="spellStart"/>
+      <w:r>
+        <w:rPr>
+          <w:rFonts w:ascii="Courier New" w:eastAsia="Times New Roman" w:hAnsi="Courier New" w:cs="Courier New"/>
+          <w:color w:val="212529"/>
+          <w:sz w:val="20"/>
+        </w:rPr>
+        <w:t>json:path</w:t>
+      </w:r>
+      <w:proofErr w:type="spellEnd"/>
+      <w:r>
+        <w:rPr>
+          <w:rFonts w:ascii="Courier New" w:eastAsia="Times New Roman" w:hAnsi="Courier New" w:cs="Courier New"/>
+          <w:color w:val="212529"/>
+          <w:sz w:val="20"/>
+        </w:rPr>
+        <w:t>/</w:t>
+      </w:r>
+      <w:proofErr w:type="spellStart"/>
+      <w:r>
+        <w:rPr>
+          <w:rFonts w:ascii="Courier New" w:eastAsia="Times New Roman" w:hAnsi="Courier New" w:cs="Courier New"/>
+          <w:color w:val="212529"/>
+          <w:sz w:val="20"/>
+        </w:rPr>
+        <w:t>to</w:t>
+      </w:r>
+      <w:proofErr w:type="spellEnd"/>
+      <w:r>
+        <w:rPr>
+          <w:rFonts w:ascii="Courier New" w:eastAsia="Times New Roman" w:hAnsi="Courier New" w:cs="Courier New"/>
+          <w:color w:val="212529"/>
+          <w:sz w:val="20"/>
+        </w:rPr>
+        <w:t>/</w:t>
+      </w:r>
+      <w:proofErr w:type="spellStart"/>
+      <w:r>
+        <w:rPr>
+          <w:rFonts w:ascii="Courier New" w:eastAsia="Times New Roman" w:hAnsi="Courier New" w:cs="Courier New"/>
+          <w:color w:val="212529"/>
+          <w:sz w:val="20"/>
+        </w:rPr>
+        <w:t>report.json</w:t>
+      </w:r>
+      <w:proofErr w:type="spellEnd"/>
+    </w:p>
+    <w:p>
+      <w:pPr>
+        <w:shd w:val="clear" w:color="auto" w:fill="EFEFEF"/>
+        <w:tabs>
+          <w:tab w:val="left" w:pos="916"/>
+          <w:tab w:val="left" w:pos="1832"/>
+          <w:tab w:val="left" w:pos="2748"/>
+          <w:tab w:val="left" w:pos="3664"/>
+          <w:tab w:val="left" w:pos="4580"/>
+          <w:tab w:val="left" w:pos="5496"/>
+          <w:tab w:val="left" w:pos="6412"/>
+          <w:tab w:val="left" w:pos="7328"/>
+          <w:tab w:val="left" w:pos="8244"/>
+          <w:tab w:val="left" w:pos="9160"/>
+          <w:tab w:val="left" w:pos="10076"/>
+          <w:tab w:val="left" w:pos="10992"/>
+          <w:tab w:val="left" w:pos="11908"/>
+          <w:tab w:val="left" w:pos="12824"/>
+          <w:tab w:val="left" w:pos="13740"/>
+          <w:tab w:val="left" w:pos="14656"/>
+        </w:tabs>
+        <w:spacing w:after="0" w:line="240" w:lineRule="auto"/>
+        <w:rPr>
+          <w:rFonts w:ascii="Courier New" w:eastAsia="Times New Roman" w:hAnsi="Courier New" w:cs="Courier New"/>
+          <w:color w:val="212529"/>
+          <w:sz w:val="20"/>
+        </w:rPr>
+      </w:pPr>
+      <w:proofErr w:type="spellStart"/>
+      <w:proofErr w:type="gramStart"/>
+      <w:r>
+        <w:rPr>
+          <w:rFonts w:ascii="Courier New" w:eastAsia="Times New Roman" w:hAnsi="Courier New" w:cs="Courier New"/>
+          <w:color w:val="212529"/>
+          <w:sz w:val="20"/>
+        </w:rPr>
+        <w:t>cucumber.object</w:t>
+      </w:r>
+      <w:proofErr w:type="spellEnd"/>
+      <w:r>
+        <w:rPr>
+          <w:rFonts w:ascii="Courier New" w:eastAsia="Times New Roman" w:hAnsi="Courier New" w:cs="Courier New"/>
+          <w:color w:val="212529"/>
+          <w:sz w:val="20"/>
+        </w:rPr>
+        <w:t>-factory</w:t>
+      </w:r>
+      <w:proofErr w:type="gramEnd"/>
+      <w:r>
+        <w:rPr>
+          <w:rFonts w:ascii="Courier New" w:eastAsia="Times New Roman" w:hAnsi="Courier New" w:cs="Courier New"/>
+          <w:color w:val="212529"/>
+          <w:sz w:val="20"/>
+        </w:rPr>
+        <w:t xml:space="preserve">=        # object factory class name. </w:t>
+      </w:r>
+      <w:proofErr w:type="gramStart"/>
+      <w:r>
+        <w:rPr>
+          <w:rFonts w:ascii="Courier New" w:eastAsia="Times New Roman" w:hAnsi="Courier New" w:cs="Courier New"/>
+          <w:color w:val="212529"/>
+          <w:sz w:val="20"/>
+        </w:rPr>
+        <w:t>example</w:t>
+      </w:r>
+      <w:proofErr w:type="gramEnd"/>
+      <w:r>
+        <w:rPr>
+          <w:rFonts w:ascii="Courier New" w:eastAsia="Times New Roman" w:hAnsi="Courier New" w:cs="Courier New"/>
+          <w:color w:val="212529"/>
+          <w:sz w:val="20"/>
+        </w:rPr>
+        <w:t xml:space="preserve">: </w:t>
+      </w:r>
+      <w:proofErr w:type="spellStart"/>
+      <w:r>
+        <w:rPr>
+          <w:rFonts w:ascii="Courier New" w:eastAsia="Times New Roman" w:hAnsi="Courier New" w:cs="Courier New"/>
+          <w:color w:val="212529"/>
+          <w:sz w:val="20"/>
+        </w:rPr>
+        <w:t>com.example.MyObjectFactory</w:t>
+      </w:r>
+      <w:proofErr w:type="spellEnd"/>
+    </w:p>
+    <w:p>
+      <w:pPr>
+        <w:shd w:val="clear" w:color="auto" w:fill="EFEFEF"/>
+        <w:tabs>
+          <w:tab w:val="left" w:pos="916"/>
+          <w:tab w:val="left" w:pos="1832"/>
+          <w:tab w:val="left" w:pos="2748"/>
+          <w:tab w:val="left" w:pos="3664"/>
+          <w:tab w:val="left" w:pos="4580"/>
+          <w:tab w:val="left" w:pos="5496"/>
+          <w:tab w:val="left" w:pos="6412"/>
+          <w:tab w:val="left" w:pos="7328"/>
+          <w:tab w:val="left" w:pos="8244"/>
+          <w:tab w:val="left" w:pos="9160"/>
+          <w:tab w:val="left" w:pos="10076"/>
+          <w:tab w:val="left" w:pos="10992"/>
+          <w:tab w:val="left" w:pos="11908"/>
+          <w:tab w:val="left" w:pos="12824"/>
+          <w:tab w:val="left" w:pos="13740"/>
+          <w:tab w:val="left" w:pos="14656"/>
+        </w:tabs>
+        <w:spacing w:after="0" w:line="240" w:lineRule="auto"/>
+        <w:rPr>
+          <w:rFonts w:ascii="Courier New" w:eastAsia="Times New Roman" w:hAnsi="Courier New" w:cs="Courier New"/>
+          <w:color w:val="212529"/>
+          <w:sz w:val="21"/>
+          <w:szCs w:val="21"/>
+        </w:rPr>
+      </w:pPr>
+      <w:proofErr w:type="spellStart"/>
+      <w:proofErr w:type="gramStart"/>
+      <w:r>
+        <w:rPr>
+          <w:rFonts w:ascii="Courier New" w:eastAsia="Times New Roman" w:hAnsi="Courier New" w:cs="Courier New"/>
+          <w:color w:val="212529"/>
+          <w:sz w:val="20"/>
+        </w:rPr>
+        <w:t>cucumber.snippet</w:t>
+      </w:r>
+      <w:proofErr w:type="spellEnd"/>
+      <w:r>
+        <w:rPr>
+          <w:rFonts w:ascii="Courier New" w:eastAsia="Times New Roman" w:hAnsi="Courier New" w:cs="Courier New"/>
+          <w:color w:val="212529"/>
+          <w:sz w:val="20"/>
+        </w:rPr>
+        <w:t>-type</w:t>
+      </w:r>
+      <w:proofErr w:type="gramEnd"/>
+      <w:r>
+        <w:rPr>
+          <w:rFonts w:ascii="Courier New" w:eastAsia="Times New Roman" w:hAnsi="Courier New" w:cs="Courier New"/>
+          <w:color w:val="212529"/>
+          <w:sz w:val="20"/>
+        </w:rPr>
+        <w:t xml:space="preserve">=          # underscore or </w:t>
+      </w:r>
+      <w:proofErr w:type="spellStart"/>
+      <w:r>
+        <w:rPr>
+          <w:rFonts w:ascii="Courier New" w:eastAsia="Times New Roman" w:hAnsi="Courier New" w:cs="Courier New"/>
+          <w:color w:val="212529"/>
+          <w:sz w:val="20"/>
+        </w:rPr>
+        <w:t>camelcase</w:t>
+      </w:r>
+      <w:proofErr w:type="spellEnd"/>
+      <w:r>
+        <w:rPr>
+          <w:rFonts w:ascii="Courier New" w:eastAsia="Times New Roman" w:hAnsi="Courier New" w:cs="Courier New"/>
+          <w:color w:val="212529"/>
+          <w:sz w:val="20"/>
+        </w:rPr>
+        <w:t xml:space="preserve">. </w:t>
+      </w:r>
+      <w:proofErr w:type="gramStart"/>
+      <w:r>
+        <w:rPr>
+          <w:rFonts w:ascii="Courier New" w:eastAsia="Times New Roman" w:hAnsi="Courier New" w:cs="Courier New"/>
+          <w:color w:val="212529"/>
+          <w:sz w:val="20"/>
+        </w:rPr>
+        <w:t>default</w:t>
+      </w:r>
+      <w:proofErr w:type="gramEnd"/>
+      <w:r>
+        <w:rPr>
+          <w:rFonts w:ascii="Courier New" w:eastAsia="Times New Roman" w:hAnsi="Courier New" w:cs="Courier New"/>
+          <w:color w:val="212529"/>
+          <w:sz w:val="20"/>
+        </w:rPr>
+        <w:t>: underscore</w:t>
+      </w:r>
+    </w:p>
+    <w:p>
+      <w:pPr>
+        <w:autoSpaceDE w:val="0"/>
+        <w:autoSpaceDN w:val="0"/>
+        <w:adjustRightInd w:val="0"/>
+        <w:spacing w:after="0" w:line="240" w:lineRule="auto"/>
+        <w:rPr>
+          <w:rFonts w:ascii="Bookman Old Style" w:hAnsi="Bookman Old Style"/>
+          <w:sz w:val="20"/>
+          <w:szCs w:val="20"/>
+          <w:lang w:val="en-IN"/>
+        </w:rPr>
+      </w:pPr>
+      <w:hyperlink r:id="rId15" w:history="1">
+        <w:r>
+          <w:rPr>
+            <w:rStyle w:val="Hyperlink"/>
+            <w:rFonts w:ascii="Bookman Old Style" w:hAnsi="Bookman Old Style"/>
+            <w:sz w:val="20"/>
+            <w:szCs w:val="20"/>
+            <w:lang w:val="en-IN"/>
+          </w:rPr>
+          <w:t>https://cucumber.io/docs/cucumber/api/?sbsearch=cucumber.filter.tag</w:t>
+        </w:r>
+      </w:hyperlink>
+      <w:r>
+        <w:rPr>
+          <w:rFonts w:ascii="Bookman Old Style" w:hAnsi="Bookman Old Style"/>
+          <w:sz w:val="20"/>
+          <w:szCs w:val="20"/>
+          <w:lang w:val="en-IN"/>
+        </w:rPr>
+        <w:t xml:space="preserve"> </w:t>
+      </w:r>
+    </w:p>
+    <w:p>
+      <w:pPr>
+        <w:autoSpaceDE w:val="0"/>
+        <w:autoSpaceDN w:val="0"/>
+        <w:adjustRightInd w:val="0"/>
+        <w:spacing w:after="0" w:line="240" w:lineRule="auto"/>
+        <w:rPr>
+          <w:rFonts w:ascii="Bookman Old Style" w:hAnsi="Bookman Old Style"/>
+          <w:sz w:val="20"/>
+          <w:szCs w:val="20"/>
+          <w:lang w:val="en-IN"/>
+        </w:rPr>
+      </w:pPr>
+    </w:p>
+    <w:p>
+      <w:pPr>
+        <w:autoSpaceDE w:val="0"/>
+        <w:autoSpaceDN w:val="0"/>
+        <w:adjustRightInd w:val="0"/>
+        <w:spacing w:after="0" w:line="240" w:lineRule="auto"/>
+        <w:rPr>
+          <w:rFonts w:ascii="Bookman Old Style" w:hAnsi="Bookman Old Style"/>
+          <w:sz w:val="20"/>
+          <w:szCs w:val="20"/>
+          <w:lang w:val="en-IN"/>
+        </w:rPr>
+      </w:pPr>
+    </w:p>
+    <w:p>
+      <w:pPr>
+        <w:autoSpaceDE w:val="0"/>
+        <w:autoSpaceDN w:val="0"/>
+        <w:adjustRightInd w:val="0"/>
+        <w:spacing w:after="0" w:line="240" w:lineRule="auto"/>
+        <w:rPr>
+          <w:rFonts w:ascii="Bookman Old Style" w:hAnsi="Bookman Old Style"/>
+          <w:sz w:val="20"/>
+          <w:szCs w:val="20"/>
+          <w:lang w:val="en-IN"/>
+        </w:rPr>
+      </w:pPr>
+    </w:p>
+    <w:p>
+      <w:pPr>
+        <w:autoSpaceDE w:val="0"/>
+        <w:autoSpaceDN w:val="0"/>
+        <w:adjustRightInd w:val="0"/>
+        <w:spacing w:after="0" w:line="240" w:lineRule="auto"/>
+        <w:rPr>
+          <w:rFonts w:ascii="Bookman Old Style" w:hAnsi="Bookman Old Style"/>
+          <w:sz w:val="20"/>
+          <w:szCs w:val="20"/>
+          <w:lang w:val="en-IN"/>
+        </w:rPr>
+      </w:pPr>
+    </w:p>
+    <w:p>
+      <w:pPr>
+        <w:pBdr>
+          <w:bottom w:val="single" w:sz="6" w:space="1" w:color="auto"/>
+        </w:pBdr>
+        <w:autoSpaceDE w:val="0"/>
+        <w:autoSpaceDN w:val="0"/>
+        <w:adjustRightInd w:val="0"/>
+        <w:spacing w:after="0" w:line="240" w:lineRule="auto"/>
+        <w:rPr>
+          <w:rFonts w:ascii="Bookman Old Style" w:hAnsi="Bookman Old Style"/>
+          <w:sz w:val="20"/>
+          <w:szCs w:val="20"/>
+          <w:lang w:val="en-IN"/>
+        </w:rPr>
+      </w:pPr>
+      <w:r>
+        <w:rPr>
+          <w:rFonts w:ascii="Bookman Old Style" w:hAnsi="Bookman Old Style"/>
+          <w:sz w:val="20"/>
+          <w:szCs w:val="20"/>
+          <w:lang w:val="en-IN"/>
+        </w:rPr>
+        <w:t xml:space="preserve">POM </w:t>
+      </w:r>
+    </w:p>
+    <w:p>
+      <w:pPr>
+        <w:autoSpaceDE w:val="0"/>
+        <w:autoSpaceDN w:val="0"/>
+        <w:adjustRightInd w:val="0"/>
+        <w:spacing w:after="0" w:line="240" w:lineRule="auto"/>
+        <w:rPr>
+          <w:rFonts w:ascii="Bookman Old Style" w:hAnsi="Bookman Old Style"/>
+          <w:sz w:val="20"/>
+          <w:szCs w:val="20"/>
+          <w:lang w:val="en-IN"/>
+        </w:rPr>
+      </w:pPr>
+    </w:p>
+    <w:p>
+      <w:pPr>
+        <w:autoSpaceDE w:val="0"/>
+        <w:autoSpaceDN w:val="0"/>
+        <w:adjustRightInd w:val="0"/>
+        <w:spacing w:after="0" w:line="240" w:lineRule="auto"/>
+        <w:rPr>
+          <w:rFonts w:ascii="Bookman Old Style" w:hAnsi="Bookman Old Style"/>
+          <w:sz w:val="20"/>
+          <w:szCs w:val="20"/>
+          <w:lang w:val="en-IN"/>
+        </w:rPr>
+      </w:pPr>
+      <w:r>
+        <w:rPr>
+          <w:rFonts w:ascii="Bookman Old Style" w:hAnsi="Bookman Old Style"/>
+          <w:noProof/>
+          <w:sz w:val="20"/>
+          <w:szCs w:val="20"/>
+        </w:rPr>
+        <w:drawing>
+          <wp:inline distT="0" distB="0" distL="0" distR="0">
+            <wp:extent cx="4427242" cy="2361732"/>
+            <wp:effectExtent l="19050" t="0" r="0" b="0"/>
+            <wp:docPr id="1" name="Picture 2"/>
+            <wp:cNvGraphicFramePr>
+              <a:graphicFrameLocks xmlns:a="http://schemas.openxmlformats.org/drawingml/2006/main" noChangeAspect="1"/>
+            </wp:cNvGraphicFramePr>
+            <a:graphic xmlns:a="http://schemas.openxmlformats.org/drawingml/2006/main">
+              <a:graphicData uri="http://schemas.openxmlformats.org/drawingml/2006/picture">
+                <pic:pic xmlns:pic="http://schemas.openxmlformats.org/drawingml/2006/picture">
+                  <pic:nvPicPr>
+                    <pic:cNvPr id="0" name="Picture 2"/>
+                    <pic:cNvPicPr>
+                      <a:picLocks noChangeAspect="1" noChangeArrowheads="1"/>
+                    </pic:cNvPicPr>
+                  </pic:nvPicPr>
+                  <pic:blipFill>
+                    <a:blip r:embed="rId16"/>
+                    <a:srcRect/>
+                    <a:stretch>
+                      <a:fillRect/>
+                    </a:stretch>
+                  </pic:blipFill>
+                  <pic:spPr bwMode="auto">
+                    <a:xfrm>
+                      <a:off x="0" y="0"/>
+                      <a:ext cx="4426877" cy="2361538"/>
+                    </a:xfrm>
+                    <a:prstGeom prst="rect">
+                      <a:avLst/>
+                    </a:prstGeom>
+                    <a:noFill/>
+                    <a:ln w="9525">
+                      <a:noFill/>
+                      <a:miter lim="800000"/>
+                      <a:headEnd/>
+                      <a:tailEnd/>
+                    </a:ln>
+                  </pic:spPr>
+                </pic:pic>
+              </a:graphicData>
+            </a:graphic>
+          </wp:inline>
+        </w:drawing>
+      </w:r>
+    </w:p>
+    <w:p>
+      <w:pPr>
+        <w:autoSpaceDE w:val="0"/>
+        <w:autoSpaceDN w:val="0"/>
+        <w:adjustRightInd w:val="0"/>
+        <w:spacing w:after="0" w:line="240" w:lineRule="auto"/>
+        <w:rPr>
+          <w:rFonts w:ascii="Bookman Old Style" w:hAnsi="Bookman Old Style"/>
+          <w:sz w:val="20"/>
+          <w:szCs w:val="20"/>
+          <w:lang w:val="en-IN"/>
+        </w:rPr>
+      </w:pPr>
+    </w:p>
+    <w:p>
+      <w:pPr>
+        <w:autoSpaceDE w:val="0"/>
+        <w:autoSpaceDN w:val="0"/>
+        <w:adjustRightInd w:val="0"/>
+        <w:spacing w:after="0" w:line="240" w:lineRule="auto"/>
+        <w:rPr>
+          <w:rFonts w:ascii="Bookman Old Style" w:hAnsi="Bookman Old Style"/>
+          <w:sz w:val="20"/>
+          <w:szCs w:val="20"/>
+          <w:lang w:val="en-IN"/>
+        </w:rPr>
+      </w:pPr>
+    </w:p>
+    <w:p>
+      <w:pPr>
+        <w:autoSpaceDE w:val="0"/>
+        <w:autoSpaceDN w:val="0"/>
+        <w:adjustRightInd w:val="0"/>
+        <w:spacing w:after="0" w:line="240" w:lineRule="auto"/>
+        <w:rPr>
+          <w:rFonts w:ascii="Bookman Old Style" w:hAnsi="Bookman Old Style"/>
+          <w:sz w:val="20"/>
+          <w:szCs w:val="20"/>
+          <w:lang w:val="en-IN"/>
+        </w:rPr>
+      </w:pPr>
+      <w:r>
+        <w:rPr>
+          <w:rFonts w:ascii="Bookman Old Style" w:hAnsi="Bookman Old Style"/>
+          <w:noProof/>
+          <w:sz w:val="20"/>
+          <w:szCs w:val="20"/>
+        </w:rPr>
+        <w:drawing>
+          <wp:inline distT="0" distB="0" distL="0" distR="0">
+            <wp:extent cx="5934075" cy="2638425"/>
+            <wp:effectExtent l="19050" t="0" r="9525" b="0"/>
+            <wp:docPr id="6" name="Picture 3"/>
+            <wp:cNvGraphicFramePr>
+              <a:graphicFrameLocks xmlns:a="http://schemas.openxmlformats.org/drawingml/2006/main" noChangeAspect="1"/>
+            </wp:cNvGraphicFramePr>
+            <a:graphic xmlns:a="http://schemas.openxmlformats.org/drawingml/2006/main">
+              <a:graphicData uri="http://schemas.openxmlformats.org/drawingml/2006/picture">
+                <pic:pic xmlns:pic="http://schemas.openxmlformats.org/drawingml/2006/picture">
+                  <pic:nvPicPr>
+                    <pic:cNvPr id="0" name="Picture 3"/>
+                    <pic:cNvPicPr>
+                      <a:picLocks noChangeAspect="1" noChangeArrowheads="1"/>
+                    </pic:cNvPicPr>
+                  </pic:nvPicPr>
+                  <pic:blipFill>
+                    <a:blip r:embed="rId17"/>
+                    <a:srcRect/>
+                    <a:stretch>
+                      <a:fillRect/>
+                    </a:stretch>
+                  </pic:blipFill>
+                  <pic:spPr bwMode="auto">
+                    <a:xfrm>
+                      <a:off x="0" y="0"/>
+                      <a:ext cx="5934075" cy="2638425"/>
+                    </a:xfrm>
+                    <a:prstGeom prst="rect">
+                      <a:avLst/>
+                    </a:prstGeom>
+                    <a:noFill/>
+                    <a:ln w="9525">
+                      <a:noFill/>
+                      <a:miter lim="800000"/>
+                      <a:headEnd/>
+                      <a:tailEnd/>
+                    </a:ln>
+                  </pic:spPr>
+                </pic:pic>
+              </a:graphicData>
+            </a:graphic>
+          </wp:inline>
+        </w:drawing>
+      </w:r>
     </w:p>
     <w:sectPr>
       <w:pgSz w:w="12240" w:h="15840"/>
@@ -5306,7 +6893,7 @@
         <v:path o:extrusionok="f" gradientshapeok="t" o:connecttype="rect"/>
         <o:lock v:ext="edit" aspectratio="t"/>
       </v:shapetype>
-      <v:shape id="_x0000_i1055" type="#_x0000_t75" style="width:11.05pt;height:11.05pt" o:bullet="t">
+      <v:shape id="_x0000_i1036" type="#_x0000_t75" style="width:11.05pt;height:11.05pt" o:bullet="t">
         <v:imagedata r:id="rId1" o:title="mso5450"/>
       </v:shape>
     </w:pict>
@@ -5890,6 +7477,78 @@
       <w:rFonts w:ascii="Tahoma" w:hAnsi="Tahoma" w:cs="Tahoma"/>
       <w:sz w:val="16"/>
       <w:szCs w:val="16"/>
+    </w:rPr>
+  </w:style>
+  <w:style w:type="character" w:styleId="Hyperlink">
+    <w:name w:val="Hyperlink"/>
+    <w:basedOn w:val="DefaultParagraphFont"/>
+    <w:uiPriority w:val="99"/>
+    <w:unhideWhenUsed/>
+    <w:rsid w:val="00BA70BF"/>
+    <w:rPr>
+      <w:color w:val="0000FF" w:themeColor="hyperlink"/>
+      <w:u w:val="single"/>
+    </w:rPr>
+  </w:style>
+  <w:style w:type="paragraph" w:styleId="HTMLPreformatted">
+    <w:name w:val="HTML Preformatted"/>
+    <w:basedOn w:val="Normal"/>
+    <w:link w:val="HTMLPreformattedChar"/>
+    <w:uiPriority w:val="99"/>
+    <w:semiHidden/>
+    <w:unhideWhenUsed/>
+    <w:rsid w:val="00E73BFA"/>
+    <w:pPr>
+      <w:tabs>
+        <w:tab w:val="left" w:pos="916"/>
+        <w:tab w:val="left" w:pos="1832"/>
+        <w:tab w:val="left" w:pos="2748"/>
+        <w:tab w:val="left" w:pos="3664"/>
+        <w:tab w:val="left" w:pos="4580"/>
+        <w:tab w:val="left" w:pos="5496"/>
+        <w:tab w:val="left" w:pos="6412"/>
+        <w:tab w:val="left" w:pos="7328"/>
+        <w:tab w:val="left" w:pos="8244"/>
+        <w:tab w:val="left" w:pos="9160"/>
+        <w:tab w:val="left" w:pos="10076"/>
+        <w:tab w:val="left" w:pos="10992"/>
+        <w:tab w:val="left" w:pos="11908"/>
+        <w:tab w:val="left" w:pos="12824"/>
+        <w:tab w:val="left" w:pos="13740"/>
+        <w:tab w:val="left" w:pos="14656"/>
+      </w:tabs>
+      <w:spacing w:after="0" w:line="240" w:lineRule="auto"/>
+    </w:pPr>
+    <w:rPr>
+      <w:rFonts w:ascii="Courier New" w:eastAsia="Times New Roman" w:hAnsi="Courier New" w:cs="Courier New"/>
+      <w:sz w:val="20"/>
+      <w:szCs w:val="20"/>
+    </w:rPr>
+  </w:style>
+  <w:style w:type="character" w:customStyle="1" w:styleId="HTMLPreformattedChar">
+    <w:name w:val="HTML Preformatted Char"/>
+    <w:basedOn w:val="DefaultParagraphFont"/>
+    <w:link w:val="HTMLPreformatted"/>
+    <w:uiPriority w:val="99"/>
+    <w:semiHidden/>
+    <w:rsid w:val="00E73BFA"/>
+    <w:rPr>
+      <w:rFonts w:ascii="Courier New" w:eastAsia="Times New Roman" w:hAnsi="Courier New" w:cs="Courier New"/>
+      <w:sz w:val="20"/>
+      <w:szCs w:val="20"/>
+    </w:rPr>
+  </w:style>
+  <w:style w:type="character" w:styleId="HTMLCode">
+    <w:name w:val="HTML Code"/>
+    <w:basedOn w:val="DefaultParagraphFont"/>
+    <w:uiPriority w:val="99"/>
+    <w:semiHidden/>
+    <w:unhideWhenUsed/>
+    <w:rsid w:val="00E73BFA"/>
+    <w:rPr>
+      <w:rFonts w:ascii="Courier New" w:eastAsia="Times New Roman" w:hAnsi="Courier New" w:cs="Courier New"/>
+      <w:sz w:val="20"/>
+      <w:szCs w:val="20"/>
     </w:rPr>
   </w:style>
 </w:styles>

</xml_diff>